<commit_message>
relatorio app pronto - so formatar
</commit_message>
<xml_diff>
--- a/relatorio_App.docx
+++ b/relatorio_App.docx
@@ -4,7 +4,7 @@
   <w:body>
     <w:p>
       <w:pPr>
-        <w:pStyle w:val="13"/>
+        <w:pStyle w:val="15"/>
       </w:pPr>
       <w:r>
         <w:t>UNIVERSIDADE VIRTUAL DO ESTADO DE SÃO PAULO</w:t>
@@ -42,7 +42,7 @@
     </w:p>
     <w:p>
       <w:pPr>
-        <w:pStyle w:val="19"/>
+        <w:pStyle w:val="21"/>
         <w:jc w:val="center"/>
       </w:pPr>
       <w:r>
@@ -51,7 +51,7 @@
     </w:p>
     <w:p>
       <w:pPr>
-        <w:pStyle w:val="19"/>
+        <w:pStyle w:val="21"/>
         <w:jc w:val="center"/>
       </w:pPr>
       <w:r>
@@ -60,61 +60,61 @@
     </w:p>
     <w:p>
       <w:pPr>
-        <w:pStyle w:val="19"/>
+        <w:pStyle w:val="21"/>
         <w:jc w:val="center"/>
       </w:pPr>
     </w:p>
     <w:p>
       <w:pPr>
-        <w:pStyle w:val="19"/>
+        <w:pStyle w:val="21"/>
         <w:jc w:val="center"/>
       </w:pPr>
     </w:p>
     <w:p>
       <w:pPr>
-        <w:pStyle w:val="19"/>
+        <w:pStyle w:val="21"/>
         <w:jc w:val="center"/>
       </w:pPr>
     </w:p>
     <w:p>
       <w:pPr>
-        <w:pStyle w:val="19"/>
+        <w:pStyle w:val="21"/>
         <w:jc w:val="center"/>
       </w:pPr>
     </w:p>
     <w:p>
       <w:pPr>
-        <w:pStyle w:val="19"/>
+        <w:pStyle w:val="21"/>
         <w:jc w:val="center"/>
       </w:pPr>
     </w:p>
     <w:p>
       <w:pPr>
-        <w:pStyle w:val="19"/>
+        <w:pStyle w:val="21"/>
         <w:jc w:val="center"/>
       </w:pPr>
     </w:p>
     <w:p>
       <w:pPr>
-        <w:pStyle w:val="19"/>
+        <w:pStyle w:val="21"/>
         <w:jc w:val="center"/>
       </w:pPr>
     </w:p>
     <w:p>
       <w:pPr>
-        <w:pStyle w:val="19"/>
+        <w:pStyle w:val="21"/>
         <w:jc w:val="center"/>
       </w:pPr>
     </w:p>
     <w:p>
       <w:pPr>
-        <w:pStyle w:val="19"/>
+        <w:pStyle w:val="21"/>
         <w:jc w:val="center"/>
       </w:pPr>
     </w:p>
     <w:p>
       <w:pPr>
-        <w:pStyle w:val="16"/>
+        <w:pStyle w:val="18"/>
         <w:jc w:val="center"/>
       </w:pPr>
       <w:r>
@@ -123,63 +123,63 @@
     </w:p>
     <w:p>
       <w:pPr>
-        <w:pStyle w:val="16"/>
+        <w:pStyle w:val="18"/>
         <w:jc w:val="center"/>
       </w:pPr>
     </w:p>
     <w:p>
       <w:pPr>
-        <w:pStyle w:val="16"/>
+        <w:pStyle w:val="18"/>
         <w:jc w:val="center"/>
       </w:pPr>
     </w:p>
     <w:p>
       <w:pPr>
-        <w:pStyle w:val="16"/>
+        <w:pStyle w:val="18"/>
         <w:jc w:val="center"/>
       </w:pPr>
     </w:p>
     <w:p>
       <w:pPr>
-        <w:pStyle w:val="16"/>
+        <w:pStyle w:val="18"/>
         <w:jc w:val="center"/>
       </w:pPr>
     </w:p>
     <w:p>
       <w:pPr>
-        <w:pStyle w:val="16"/>
+        <w:pStyle w:val="18"/>
         <w:jc w:val="center"/>
       </w:pPr>
     </w:p>
     <w:p>
       <w:pPr>
-        <w:pStyle w:val="16"/>
+        <w:pStyle w:val="18"/>
         <w:jc w:val="center"/>
       </w:pPr>
     </w:p>
     <w:p>
       <w:pPr>
-        <w:pStyle w:val="13"/>
-      </w:pPr>
-    </w:p>
-    <w:p>
-      <w:pPr>
-        <w:pStyle w:val="13"/>
-      </w:pPr>
-    </w:p>
-    <w:p>
-      <w:pPr>
-        <w:pStyle w:val="13"/>
-      </w:pPr>
-    </w:p>
-    <w:p>
-      <w:pPr>
-        <w:pStyle w:val="13"/>
-      </w:pPr>
-    </w:p>
-    <w:p>
-      <w:pPr>
-        <w:pStyle w:val="13"/>
+        <w:pStyle w:val="15"/>
+      </w:pPr>
+    </w:p>
+    <w:p>
+      <w:pPr>
+        <w:pStyle w:val="15"/>
+      </w:pPr>
+    </w:p>
+    <w:p>
+      <w:pPr>
+        <w:pStyle w:val="15"/>
+      </w:pPr>
+    </w:p>
+    <w:p>
+      <w:pPr>
+        <w:pStyle w:val="15"/>
+      </w:pPr>
+    </w:p>
+    <w:p>
+      <w:pPr>
+        <w:pStyle w:val="15"/>
       </w:pPr>
       <w:r>
         <w:t>Bauru – SP</w:t>
@@ -187,7 +187,7 @@
     </w:p>
     <w:p>
       <w:pPr>
-        <w:pStyle w:val="13"/>
+        <w:pStyle w:val="15"/>
       </w:pPr>
       <w:r>
         <w:t>2024</w:t>
@@ -200,7 +200,7 @@
     </w:p>
     <w:p>
       <w:pPr>
-        <w:pStyle w:val="13"/>
+        <w:pStyle w:val="15"/>
       </w:pPr>
       <w:r>
         <w:t>UNIVERSIDADE VIRTUAL DO ESTADO DE SÃO PAULO</w:t>
@@ -208,32 +208,32 @@
     </w:p>
     <w:p>
       <w:pPr>
-        <w:pStyle w:val="13"/>
-      </w:pPr>
-    </w:p>
-    <w:p>
-      <w:pPr>
-        <w:pStyle w:val="13"/>
-      </w:pPr>
-    </w:p>
-    <w:p>
-      <w:pPr>
-        <w:pStyle w:val="13"/>
-      </w:pPr>
-    </w:p>
-    <w:p>
-      <w:pPr>
-        <w:pStyle w:val="13"/>
-      </w:pPr>
-    </w:p>
-    <w:p>
-      <w:pPr>
-        <w:pStyle w:val="13"/>
-      </w:pPr>
-    </w:p>
-    <w:p>
-      <w:pPr>
-        <w:pStyle w:val="16"/>
+        <w:pStyle w:val="15"/>
+      </w:pPr>
+    </w:p>
+    <w:p>
+      <w:pPr>
+        <w:pStyle w:val="15"/>
+      </w:pPr>
+    </w:p>
+    <w:p>
+      <w:pPr>
+        <w:pStyle w:val="15"/>
+      </w:pPr>
+    </w:p>
+    <w:p>
+      <w:pPr>
+        <w:pStyle w:val="15"/>
+      </w:pPr>
+    </w:p>
+    <w:p>
+      <w:pPr>
+        <w:pStyle w:val="15"/>
+      </w:pPr>
+    </w:p>
+    <w:p>
+      <w:pPr>
+        <w:pStyle w:val="18"/>
         <w:jc w:val="center"/>
       </w:pPr>
       <w:r>
@@ -242,43 +242,43 @@
     </w:p>
     <w:p>
       <w:pPr>
-        <w:pStyle w:val="16"/>
+        <w:pStyle w:val="18"/>
         <w:jc w:val="center"/>
       </w:pPr>
     </w:p>
     <w:p>
       <w:pPr>
-        <w:pStyle w:val="16"/>
+        <w:pStyle w:val="18"/>
         <w:jc w:val="center"/>
       </w:pPr>
     </w:p>
     <w:p>
       <w:pPr>
-        <w:pStyle w:val="16"/>
+        <w:pStyle w:val="18"/>
         <w:jc w:val="center"/>
       </w:pPr>
     </w:p>
     <w:p>
       <w:pPr>
-        <w:pStyle w:val="16"/>
+        <w:pStyle w:val="18"/>
         <w:jc w:val="center"/>
       </w:pPr>
     </w:p>
     <w:p>
       <w:pPr>
-        <w:pStyle w:val="16"/>
+        <w:pStyle w:val="18"/>
         <w:jc w:val="center"/>
       </w:pPr>
     </w:p>
     <w:p>
       <w:pPr>
-        <w:pStyle w:val="16"/>
+        <w:pStyle w:val="18"/>
         <w:jc w:val="center"/>
       </w:pPr>
     </w:p>
     <w:p>
       <w:pPr>
-        <w:pStyle w:val="19"/>
+        <w:pStyle w:val="21"/>
         <w:ind w:left="4253"/>
       </w:pPr>
       <w:r>
@@ -287,67 +287,67 @@
     </w:p>
     <w:p>
       <w:pPr>
-        <w:pStyle w:val="19"/>
-      </w:pPr>
-    </w:p>
-    <w:p>
-      <w:pPr>
-        <w:pStyle w:val="19"/>
-      </w:pPr>
-    </w:p>
-    <w:p>
-      <w:pPr>
-        <w:pStyle w:val="19"/>
-      </w:pPr>
-    </w:p>
-    <w:p>
-      <w:pPr>
-        <w:pStyle w:val="19"/>
-      </w:pPr>
-    </w:p>
-    <w:p>
-      <w:pPr>
-        <w:pStyle w:val="19"/>
-      </w:pPr>
-    </w:p>
-    <w:p>
-      <w:pPr>
-        <w:pStyle w:val="19"/>
-      </w:pPr>
-    </w:p>
-    <w:p>
-      <w:pPr>
-        <w:pStyle w:val="19"/>
-      </w:pPr>
-    </w:p>
-    <w:p>
-      <w:pPr>
-        <w:pStyle w:val="19"/>
-      </w:pPr>
-    </w:p>
-    <w:p>
-      <w:pPr>
-        <w:pStyle w:val="19"/>
-      </w:pPr>
-    </w:p>
-    <w:p>
-      <w:pPr>
-        <w:pStyle w:val="19"/>
-      </w:pPr>
-    </w:p>
-    <w:p>
-      <w:pPr>
-        <w:pStyle w:val="13"/>
-      </w:pPr>
-    </w:p>
-    <w:p>
-      <w:pPr>
-        <w:pStyle w:val="13"/>
-      </w:pPr>
-    </w:p>
-    <w:p>
-      <w:pPr>
-        <w:pStyle w:val="13"/>
+        <w:pStyle w:val="21"/>
+      </w:pPr>
+    </w:p>
+    <w:p>
+      <w:pPr>
+        <w:pStyle w:val="21"/>
+      </w:pPr>
+    </w:p>
+    <w:p>
+      <w:pPr>
+        <w:pStyle w:val="21"/>
+      </w:pPr>
+    </w:p>
+    <w:p>
+      <w:pPr>
+        <w:pStyle w:val="21"/>
+      </w:pPr>
+    </w:p>
+    <w:p>
+      <w:pPr>
+        <w:pStyle w:val="21"/>
+      </w:pPr>
+    </w:p>
+    <w:p>
+      <w:pPr>
+        <w:pStyle w:val="21"/>
+      </w:pPr>
+    </w:p>
+    <w:p>
+      <w:pPr>
+        <w:pStyle w:val="21"/>
+      </w:pPr>
+    </w:p>
+    <w:p>
+      <w:pPr>
+        <w:pStyle w:val="21"/>
+      </w:pPr>
+    </w:p>
+    <w:p>
+      <w:pPr>
+        <w:pStyle w:val="21"/>
+      </w:pPr>
+    </w:p>
+    <w:p>
+      <w:pPr>
+        <w:pStyle w:val="21"/>
+      </w:pPr>
+    </w:p>
+    <w:p>
+      <w:pPr>
+        <w:pStyle w:val="15"/>
+      </w:pPr>
+    </w:p>
+    <w:p>
+      <w:pPr>
+        <w:pStyle w:val="15"/>
+      </w:pPr>
+    </w:p>
+    <w:p>
+      <w:pPr>
+        <w:pStyle w:val="15"/>
       </w:pPr>
       <w:r>
         <w:t>BAURU – SP</w:t>
@@ -355,7 +355,7 @@
     </w:p>
     <w:p>
       <w:pPr>
-        <w:pStyle w:val="13"/>
+        <w:pStyle w:val="15"/>
       </w:pPr>
       <w:r>
         <w:t>2024</w:t>
@@ -376,7 +376,7 @@
     </w:p>
     <w:p>
       <w:pPr>
-        <w:pStyle w:val="13"/>
+        <w:pStyle w:val="15"/>
       </w:pPr>
       <w:r>
         <w:t>Sumário</w:t>
@@ -398,7 +398,7 @@
     </w:p>
     <w:p>
       <w:pPr>
-        <w:pStyle w:val="13"/>
+        <w:pStyle w:val="15"/>
       </w:pPr>
       <w:r>
         <w:t>Lista de figuras</w:t>
@@ -419,7 +419,7 @@
     </w:p>
     <w:p>
       <w:pPr>
-        <w:pStyle w:val="13"/>
+        <w:pStyle w:val="15"/>
         <w:numPr>
           <w:ilvl w:val="0"/>
           <w:numId w:val="1"/>
@@ -432,7 +432,7 @@
     </w:p>
     <w:p>
       <w:pPr>
-        <w:pStyle w:val="19"/>
+        <w:pStyle w:val="21"/>
       </w:pPr>
     </w:p>
     <w:p>
@@ -502,7 +502,7 @@
     </w:p>
     <w:p>
       <w:pPr>
-        <w:pStyle w:val="13"/>
+        <w:pStyle w:val="15"/>
         <w:numPr>
           <w:ilvl w:val="0"/>
           <w:numId w:val="1"/>
@@ -515,12 +515,12 @@
     </w:p>
     <w:p>
       <w:pPr>
-        <w:pStyle w:val="19"/>
-      </w:pPr>
-    </w:p>
-    <w:p>
-      <w:pPr>
-        <w:pStyle w:val="19"/>
+        <w:pStyle w:val="21"/>
+      </w:pPr>
+    </w:p>
+    <w:p>
+      <w:pPr>
+        <w:pStyle w:val="21"/>
         <w:spacing w:line="360" w:lineRule="auto"/>
         <w:ind w:firstLine="708"/>
       </w:pPr>
@@ -530,7 +530,7 @@
     </w:p>
     <w:p>
       <w:pPr>
-        <w:pStyle w:val="19"/>
+        <w:pStyle w:val="21"/>
         <w:spacing w:line="360" w:lineRule="auto"/>
         <w:ind w:firstLine="708"/>
       </w:pPr>
@@ -540,7 +540,7 @@
     </w:p>
     <w:p>
       <w:pPr>
-        <w:pStyle w:val="19"/>
+        <w:pStyle w:val="21"/>
         <w:spacing w:line="360" w:lineRule="auto"/>
       </w:pPr>
     </w:p>
@@ -559,7 +559,7 @@
     </w:p>
     <w:p>
       <w:pPr>
-        <w:pStyle w:val="16"/>
+        <w:pStyle w:val="18"/>
       </w:pPr>
       <w:r>
         <w:t>2.1 Responsive WEB Design</w:t>
@@ -567,12 +567,12 @@
     </w:p>
     <w:p>
       <w:pPr>
-        <w:pStyle w:val="16"/>
-      </w:pPr>
-    </w:p>
-    <w:p>
-      <w:pPr>
-        <w:pStyle w:val="19"/>
+        <w:pStyle w:val="18"/>
+      </w:pPr>
+    </w:p>
+    <w:p>
+      <w:pPr>
+        <w:pStyle w:val="21"/>
         <w:keepNext/>
       </w:pPr>
       <w:r>
@@ -623,7 +623,7 @@
     </w:p>
     <w:p>
       <w:pPr>
-        <w:pStyle w:val="10"/>
+        <w:pStyle w:val="12"/>
         <w:jc w:val="both"/>
       </w:pPr>
       <w:r>
@@ -650,12 +650,12 @@
     </w:p>
     <w:p>
       <w:pPr>
-        <w:pStyle w:val="19"/>
-      </w:pPr>
-    </w:p>
-    <w:p>
-      <w:pPr>
-        <w:pStyle w:val="16"/>
+        <w:pStyle w:val="21"/>
+      </w:pPr>
+    </w:p>
+    <w:p>
+      <w:pPr>
+        <w:pStyle w:val="18"/>
       </w:pPr>
       <w:r>
         <w:t>2.1.1 Descrição do curso e relevância</w:t>
@@ -663,12 +663,12 @@
     </w:p>
     <w:p>
       <w:pPr>
-        <w:pStyle w:val="19"/>
-      </w:pPr>
-    </w:p>
-    <w:p>
-      <w:pPr>
-        <w:pStyle w:val="19"/>
+        <w:pStyle w:val="21"/>
+      </w:pPr>
+    </w:p>
+    <w:p>
+      <w:pPr>
+        <w:pStyle w:val="21"/>
         <w:ind w:firstLine="708"/>
       </w:pPr>
       <w:r>
@@ -694,7 +694,7 @@
     </w:p>
     <w:p>
       <w:pPr>
-        <w:pStyle w:val="19"/>
+        <w:pStyle w:val="21"/>
         <w:ind w:firstLine="708"/>
       </w:pPr>
       <w:r>
@@ -760,7 +760,7 @@
     </w:p>
     <w:p>
       <w:pPr>
-        <w:pStyle w:val="19"/>
+        <w:pStyle w:val="21"/>
         <w:ind w:firstLine="708"/>
       </w:pPr>
       <w:r>
@@ -786,14 +786,24 @@
     </w:p>
     <w:p>
       <w:pPr>
-        <w:pStyle w:val="19"/>
-      </w:pPr>
-      <w:bookmarkStart w:id="1" w:name="_GoBack"/>
-      <w:bookmarkEnd w:id="1"/>
-    </w:p>
-    <w:p>
-      <w:pPr>
-        <w:pStyle w:val="16"/>
+        <w:pStyle w:val="21"/>
+        <w:rPr>
+          <w:rFonts w:hint="default"/>
+          <w:lang w:val="pt-BR"/>
+        </w:rPr>
+      </w:pPr>
+      <w:r>
+        <w:rPr>
+          <w:rFonts w:hint="default"/>
+          <w:lang w:val="pt-BR"/>
+        </w:rPr>
+        <w:tab/>
+        <w:t>Este curso garante um aprendizado amplo na área de desenvolvimento front end. Desenvolvendo e consolidando conhecimentos em HTML e CSS.</w:t>
+      </w:r>
+    </w:p>
+    <w:p>
+      <w:pPr>
+        <w:pStyle w:val="18"/>
       </w:pPr>
       <w:r>
         <w:t>2.2 Front End Development Libraries</w:t>
@@ -801,12 +811,12 @@
     </w:p>
     <w:p>
       <w:pPr>
-        <w:pStyle w:val="16"/>
-      </w:pPr>
-    </w:p>
-    <w:p>
-      <w:pPr>
-        <w:pStyle w:val="16"/>
+        <w:pStyle w:val="18"/>
+      </w:pPr>
+    </w:p>
+    <w:p>
+      <w:pPr>
+        <w:pStyle w:val="18"/>
       </w:pPr>
       <w:r>
         <w:drawing>
@@ -856,7 +866,7 @@
     </w:p>
     <w:p>
       <w:pPr>
-        <w:pStyle w:val="10"/>
+        <w:pStyle w:val="12"/>
       </w:pPr>
       <w:r>
         <w:t xml:space="preserve">Figura </w:t>
@@ -883,7 +893,7 @@
     <w:p/>
     <w:p>
       <w:pPr>
-        <w:pStyle w:val="16"/>
+        <w:pStyle w:val="18"/>
         <w:numPr>
           <w:ilvl w:val="2"/>
           <w:numId w:val="1"/>
@@ -895,30 +905,85 @@
     </w:p>
     <w:p>
       <w:pPr>
-        <w:pStyle w:val="16"/>
-      </w:pPr>
-    </w:p>
-    <w:p>
-      <w:pPr>
-        <w:pStyle w:val="19"/>
-      </w:pPr>
-      <w:r>
-        <w:t>Asdf</w:t>
-      </w:r>
-    </w:p>
-    <w:p>
-      <w:pPr>
-        <w:pStyle w:val="19"/>
-      </w:pPr>
-    </w:p>
-    <w:p>
-      <w:pPr>
-        <w:pStyle w:val="19"/>
-      </w:pPr>
-    </w:p>
-    <w:p>
-      <w:pPr>
-        <w:pStyle w:val="16"/>
+        <w:pStyle w:val="21"/>
+        <w:rPr>
+          <w:rFonts w:hint="default"/>
+        </w:rPr>
+      </w:pPr>
+    </w:p>
+    <w:p>
+      <w:pPr>
+        <w:pStyle w:val="21"/>
+        <w:ind w:firstLine="708" w:firstLineChars="0"/>
+        <w:rPr>
+          <w:rFonts w:hint="default"/>
+        </w:rPr>
+      </w:pPr>
+      <w:r>
+        <w:rPr>
+          <w:rFonts w:hint="default"/>
+          <w:lang w:val="pt-BR"/>
+        </w:rPr>
+        <w:t>A</w:t>
+      </w:r>
+      <w:r>
+        <w:rPr>
+          <w:rFonts w:hint="default"/>
+        </w:rPr>
+        <w:t xml:space="preserve"> certificação de bibliotecas de desenvolvimento em front-end, </w:t>
+      </w:r>
+      <w:r>
+        <w:rPr>
+          <w:rFonts w:hint="default"/>
+          <w:lang w:val="pt-BR"/>
+        </w:rPr>
+        <w:t xml:space="preserve">ensina o uso de bibliotecas e frameworks como: </w:t>
+      </w:r>
+      <w:r>
+        <w:rPr>
+          <w:rFonts w:hint="default"/>
+        </w:rPr>
+        <w:t>Bootstrap</w:t>
+      </w:r>
+      <w:r>
+        <w:rPr>
+          <w:rFonts w:hint="default"/>
+          <w:lang w:val="pt-BR"/>
+        </w:rPr>
+        <w:t>, React, JQuery e Redux</w:t>
+      </w:r>
+      <w:r>
+        <w:rPr>
+          <w:rFonts w:hint="default"/>
+        </w:rPr>
+        <w:t>.</w:t>
+      </w:r>
+    </w:p>
+    <w:p>
+      <w:pPr>
+        <w:pStyle w:val="21"/>
+        <w:ind w:firstLine="708" w:firstLineChars="0"/>
+        <w:rPr>
+          <w:rFonts w:hint="default"/>
+          <w:lang w:val="pt-BR"/>
+        </w:rPr>
+      </w:pPr>
+      <w:r>
+        <w:rPr>
+          <w:rFonts w:hint="default"/>
+          <w:lang w:val="pt-BR"/>
+        </w:rPr>
+        <w:t>O Bootstrap é um framework CSS, nele toda a complicação do CSS é facilitada de modo a agilizar o desenvolvimento de páginas WEB. O React, Redux e JQuery estão relacionados ao JavaScript e da mesma forma que o Bootstrap, foram pensados para agilizar o processo de desenvolvimento.</w:t>
+      </w:r>
+    </w:p>
+    <w:p>
+      <w:pPr>
+        <w:pStyle w:val="21"/>
+      </w:pPr>
+    </w:p>
+    <w:p>
+      <w:pPr>
+        <w:pStyle w:val="18"/>
         <w:numPr>
           <w:ilvl w:val="1"/>
           <w:numId w:val="1"/>
@@ -930,12 +995,12 @@
     </w:p>
     <w:p>
       <w:pPr>
-        <w:pStyle w:val="16"/>
-      </w:pPr>
-    </w:p>
-    <w:p>
-      <w:pPr>
-        <w:pStyle w:val="16"/>
+        <w:pStyle w:val="18"/>
+      </w:pPr>
+    </w:p>
+    <w:p>
+      <w:pPr>
+        <w:pStyle w:val="18"/>
       </w:pPr>
       <w:r>
         <w:drawing>
@@ -985,7 +1050,7 @@
     </w:p>
     <w:p>
       <w:pPr>
-        <w:pStyle w:val="10"/>
+        <w:pStyle w:val="12"/>
       </w:pPr>
       <w:r>
         <w:t xml:space="preserve">Figura </w:t>
@@ -1019,12 +1084,12 @@
     </w:p>
     <w:p>
       <w:pPr>
-        <w:pStyle w:val="16"/>
-      </w:pPr>
-    </w:p>
-    <w:p>
-      <w:pPr>
-        <w:pStyle w:val="16"/>
+        <w:pStyle w:val="18"/>
+      </w:pPr>
+    </w:p>
+    <w:p>
+      <w:pPr>
+        <w:pStyle w:val="18"/>
         <w:numPr>
           <w:ilvl w:val="2"/>
           <w:numId w:val="1"/>
@@ -1036,30 +1101,69 @@
     </w:p>
     <w:p>
       <w:pPr>
-        <w:pStyle w:val="16"/>
-      </w:pPr>
-    </w:p>
-    <w:p>
-      <w:pPr>
-        <w:pStyle w:val="19"/>
-      </w:pPr>
-      <w:r>
-        <w:t>Asdf</w:t>
-      </w:r>
-    </w:p>
-    <w:p>
-      <w:pPr>
-        <w:pStyle w:val="19"/>
-      </w:pPr>
-    </w:p>
-    <w:p>
-      <w:pPr>
-        <w:pStyle w:val="19"/>
-      </w:pPr>
-    </w:p>
-    <w:p>
-      <w:pPr>
-        <w:pStyle w:val="16"/>
+        <w:pStyle w:val="18"/>
+      </w:pPr>
+    </w:p>
+    <w:p>
+      <w:pPr>
+        <w:pStyle w:val="21"/>
+        <w:ind w:firstLine="708" w:firstLineChars="0"/>
+        <w:rPr>
+          <w:rFonts w:hint="default"/>
+        </w:rPr>
+      </w:pPr>
+      <w:r>
+        <w:rPr>
+          <w:rFonts w:hint="default"/>
+        </w:rPr>
+        <w:t xml:space="preserve">Na certificação de visualização de dados, </w:t>
+      </w:r>
+      <w:r>
+        <w:rPr>
+          <w:rFonts w:hint="default"/>
+          <w:lang w:val="pt-BR"/>
+        </w:rPr>
+        <w:t xml:space="preserve">foram criadas tabelas, </w:t>
+      </w:r>
+      <w:r>
+        <w:rPr>
+          <w:rFonts w:hint="default"/>
+        </w:rPr>
+        <w:t>gráficos e mapas para apresentar diferentes tipos de dados com a biblioteca D3.js.</w:t>
+      </w:r>
+    </w:p>
+    <w:p>
+      <w:pPr>
+        <w:pStyle w:val="21"/>
+        <w:ind w:firstLine="708" w:firstLineChars="0"/>
+      </w:pPr>
+      <w:r>
+        <w:rPr>
+          <w:rFonts w:hint="default"/>
+          <w:lang w:val="pt-BR"/>
+        </w:rPr>
+        <w:t>Também foram abordados assuntos</w:t>
+      </w:r>
+      <w:r>
+        <w:rPr>
+          <w:rFonts w:hint="default"/>
+        </w:rPr>
+        <w:t xml:space="preserve"> sobre JSON (JavaScript Object Notation) e sobre como trabalhar com dados on-line usando uma API (Application Programming Interface).</w:t>
+      </w:r>
+    </w:p>
+    <w:p>
+      <w:pPr>
+        <w:pStyle w:val="21"/>
+      </w:pPr>
+    </w:p>
+    <w:p>
+      <w:pPr>
+        <w:pStyle w:val="21"/>
+      </w:pPr>
+    </w:p>
+    <w:p>
+      <w:pPr>
+        <w:pStyle w:val="18"/>
         <w:numPr>
           <w:ilvl w:val="1"/>
           <w:numId w:val="1"/>
@@ -1071,12 +1175,12 @@
     </w:p>
     <w:p>
       <w:pPr>
-        <w:pStyle w:val="16"/>
-      </w:pPr>
-    </w:p>
-    <w:p>
-      <w:pPr>
-        <w:pStyle w:val="16"/>
+        <w:pStyle w:val="18"/>
+      </w:pPr>
+    </w:p>
+    <w:p>
+      <w:pPr>
+        <w:pStyle w:val="18"/>
       </w:pPr>
       <w:r>
         <w:drawing>
@@ -1126,7 +1230,7 @@
     </w:p>
     <w:p>
       <w:pPr>
-        <w:pStyle w:val="10"/>
+        <w:pStyle w:val="12"/>
       </w:pPr>
       <w:r>
         <w:t xml:space="preserve">Figura </w:t>
@@ -1152,12 +1256,12 @@
     </w:p>
     <w:p>
       <w:pPr>
-        <w:pStyle w:val="19"/>
-      </w:pPr>
-    </w:p>
-    <w:p>
-      <w:pPr>
-        <w:pStyle w:val="16"/>
+        <w:pStyle w:val="21"/>
+      </w:pPr>
+    </w:p>
+    <w:p>
+      <w:pPr>
+        <w:pStyle w:val="18"/>
       </w:pPr>
       <w:r>
         <w:t>2.4.1 Descrição do curso e relevância</w:t>
@@ -1165,30 +1269,182 @@
     </w:p>
     <w:p>
       <w:pPr>
-        <w:pStyle w:val="19"/>
-      </w:pPr>
-    </w:p>
-    <w:p>
-      <w:pPr>
-        <w:pStyle w:val="19"/>
-      </w:pPr>
-      <w:r>
-        <w:t>Asdf</w:t>
-      </w:r>
-    </w:p>
-    <w:p>
-      <w:pPr>
-        <w:pStyle w:val="19"/>
-      </w:pPr>
-    </w:p>
-    <w:p>
-      <w:pPr>
-        <w:pStyle w:val="19"/>
-      </w:pPr>
-    </w:p>
-    <w:p>
-      <w:pPr>
-        <w:pStyle w:val="16"/>
+        <w:pStyle w:val="21"/>
+      </w:pPr>
+    </w:p>
+    <w:p>
+      <w:pPr>
+        <w:pStyle w:val="21"/>
+        <w:ind w:firstLine="708" w:firstLineChars="0"/>
+        <w:rPr>
+          <w:rFonts w:hint="default"/>
+        </w:rPr>
+      </w:pPr>
+      <w:r>
+        <w:rPr>
+          <w:rFonts w:hint="default"/>
+        </w:rPr>
+        <w:t xml:space="preserve">Enquanto o HTML e o CSS controlam o conteúdo e o estilo de uma página, o JavaScript é usado para torná-lo interativo. </w:t>
+      </w:r>
+      <w:r>
+        <w:rPr>
+          <w:rFonts w:hint="default"/>
+          <w:lang w:val="pt-BR"/>
+        </w:rPr>
+        <w:t>Assim no</w:t>
+      </w:r>
+      <w:r>
+        <w:rPr>
+          <w:rFonts w:hint="default"/>
+        </w:rPr>
+        <w:t xml:space="preserve"> </w:t>
+      </w:r>
+      <w:r>
+        <w:rPr>
+          <w:rFonts w:hint="default"/>
+          <w:lang w:val="pt-BR"/>
+        </w:rPr>
+        <w:t xml:space="preserve">curso de </w:t>
+      </w:r>
+      <w:r>
+        <w:rPr>
+          <w:rFonts w:hint="default"/>
+        </w:rPr>
+        <w:t xml:space="preserve">certificação de Algoritmos e Estruturas de Dados em JavaScript, </w:t>
+      </w:r>
+      <w:r>
+        <w:rPr>
+          <w:rFonts w:hint="default"/>
+          <w:lang w:val="pt-BR"/>
+        </w:rPr>
+        <w:t>foram abordados</w:t>
+      </w:r>
+      <w:r>
+        <w:rPr>
+          <w:rFonts w:hint="default"/>
+        </w:rPr>
+        <w:t xml:space="preserve"> os fundamentos do JavaScript, incluindo variáveis, arrays, objetos, laços e funções.</w:t>
+      </w:r>
+    </w:p>
+    <w:p>
+      <w:pPr>
+        <w:pStyle w:val="21"/>
+        <w:ind w:firstLine="708" w:firstLineChars="0"/>
+        <w:rPr>
+          <w:rFonts w:hint="default"/>
+        </w:rPr>
+      </w:pPr>
+      <w:r>
+        <w:rPr>
+          <w:rFonts w:hint="default"/>
+          <w:lang w:val="pt-BR"/>
+        </w:rPr>
+        <w:t>Na sequência</w:t>
+      </w:r>
+      <w:r>
+        <w:rPr>
+          <w:rFonts w:hint="default"/>
+        </w:rPr>
+        <w:t xml:space="preserve"> </w:t>
+      </w:r>
+      <w:r>
+        <w:rPr>
+          <w:rFonts w:hint="default"/>
+          <w:lang w:val="pt-BR"/>
+        </w:rPr>
+        <w:t>d</w:t>
+      </w:r>
+      <w:r>
+        <w:rPr>
+          <w:rFonts w:hint="default"/>
+        </w:rPr>
+        <w:t xml:space="preserve">os fundamentos, </w:t>
+      </w:r>
+      <w:r>
+        <w:rPr>
+          <w:rFonts w:hint="default"/>
+          <w:lang w:val="pt-BR"/>
+        </w:rPr>
+        <w:t>o</w:t>
+      </w:r>
+      <w:r>
+        <w:rPr>
+          <w:rFonts w:hint="default"/>
+        </w:rPr>
+        <w:t xml:space="preserve"> conhecimento</w:t>
+      </w:r>
+      <w:r>
+        <w:rPr>
+          <w:rFonts w:hint="default"/>
+          <w:lang w:val="pt-BR"/>
+        </w:rPr>
+        <w:t xml:space="preserve"> foi aplicado para criar </w:t>
+      </w:r>
+      <w:r>
+        <w:rPr>
+          <w:rFonts w:hint="default"/>
+        </w:rPr>
+        <w:t>algoritmos para manipular strings</w:t>
+      </w:r>
+      <w:r>
+        <w:rPr>
+          <w:rFonts w:hint="default"/>
+          <w:lang w:val="pt-BR"/>
+        </w:rPr>
+        <w:t xml:space="preserve"> e </w:t>
+      </w:r>
+      <w:r>
+        <w:rPr>
+          <w:rFonts w:hint="default"/>
+        </w:rPr>
+        <w:t>fatorar números</w:t>
+      </w:r>
+      <w:r>
+        <w:rPr>
+          <w:rFonts w:hint="default"/>
+          <w:lang w:val="pt-BR"/>
+        </w:rPr>
+        <w:t>, entre outras aplicações</w:t>
+      </w:r>
+      <w:r>
+        <w:rPr>
+          <w:rFonts w:hint="default"/>
+        </w:rPr>
+        <w:t>.</w:t>
+      </w:r>
+    </w:p>
+    <w:p>
+      <w:pPr>
+        <w:pStyle w:val="21"/>
+        <w:ind w:firstLine="708" w:firstLineChars="0"/>
+      </w:pPr>
+      <w:r>
+        <w:rPr>
+          <w:rFonts w:hint="default"/>
+          <w:lang w:val="pt-BR"/>
+        </w:rPr>
+        <w:t>Também foram abordados</w:t>
+      </w:r>
+      <w:r>
+        <w:rPr>
+          <w:rFonts w:hint="default"/>
+        </w:rPr>
+        <w:t xml:space="preserve"> dois estilos ou paradigmas de programação importantes: a Programação Orientada a Objetos (POO) e a Programação Funcional (PF).</w:t>
+      </w:r>
+    </w:p>
+    <w:p>
+      <w:pPr>
+        <w:pStyle w:val="21"/>
+      </w:pPr>
+    </w:p>
+    <w:p>
+      <w:pPr>
+        <w:pStyle w:val="21"/>
+      </w:pPr>
+    </w:p>
+    <w:p>
+      <w:pPr>
+        <w:pStyle w:val="18"/>
         <w:numPr>
           <w:ilvl w:val="1"/>
           <w:numId w:val="1"/>
@@ -1200,12 +1456,12 @@
     </w:p>
     <w:p>
       <w:pPr>
-        <w:pStyle w:val="16"/>
-      </w:pPr>
-    </w:p>
-    <w:p>
-      <w:pPr>
-        <w:pStyle w:val="16"/>
+        <w:pStyle w:val="18"/>
+      </w:pPr>
+    </w:p>
+    <w:p>
+      <w:pPr>
+        <w:pStyle w:val="18"/>
       </w:pPr>
       <w:r>
         <w:drawing>
@@ -1249,7 +1505,7 @@
     </w:p>
     <w:p>
       <w:pPr>
-        <w:pStyle w:val="10"/>
+        <w:pStyle w:val="12"/>
       </w:pPr>
       <w:r>
         <w:t xml:space="preserve">Figura </w:t>
@@ -1275,12 +1531,12 @@
     </w:p>
     <w:p>
       <w:pPr>
-        <w:pStyle w:val="19"/>
-      </w:pPr>
-    </w:p>
-    <w:p>
-      <w:pPr>
-        <w:pStyle w:val="16"/>
+        <w:pStyle w:val="21"/>
+      </w:pPr>
+    </w:p>
+    <w:p>
+      <w:pPr>
+        <w:pStyle w:val="18"/>
       </w:pPr>
       <w:r>
         <w:t>2.5.1 Descrição do curso e relevância</w:t>
@@ -1288,25 +1544,64 @@
     </w:p>
     <w:p>
       <w:pPr>
-        <w:pStyle w:val="19"/>
-      </w:pPr>
-    </w:p>
-    <w:p>
-      <w:pPr>
-        <w:pStyle w:val="19"/>
-      </w:pPr>
-      <w:r>
-        <w:t>Asdf</w:t>
-      </w:r>
-    </w:p>
-    <w:p>
-      <w:pPr>
-        <w:pStyle w:val="19"/>
-      </w:pPr>
-    </w:p>
-    <w:p>
-      <w:pPr>
-        <w:pStyle w:val="16"/>
+        <w:pStyle w:val="21"/>
+      </w:pPr>
+    </w:p>
+    <w:p>
+      <w:pPr>
+        <w:pStyle w:val="21"/>
+        <w:ind w:firstLine="708" w:firstLineChars="0"/>
+        <w:rPr>
+          <w:rFonts w:hint="default"/>
+          <w:lang w:val="pt-BR"/>
+        </w:rPr>
+      </w:pPr>
+      <w:r>
+        <w:rPr>
+          <w:rFonts w:hint="default"/>
+          <w:lang w:val="pt-BR"/>
+        </w:rPr>
+        <w:t>O</w:t>
+      </w:r>
+      <w:r>
+        <w:rPr>
+          <w:rFonts w:hint="default"/>
+        </w:rPr>
+        <w:t xml:space="preserve"> Curso de PHP 7 Completo </w:t>
+      </w:r>
+      <w:r>
+        <w:rPr>
+          <w:rFonts w:hint="default"/>
+          <w:lang w:val="pt-BR"/>
+        </w:rPr>
+        <w:t>abordou os seguintes tópicos: Trabalho com a versão 7 da linguagem, criação de sistema administrativo para loja virtual, sistemas de pagamentos, integração com banco de dados (PDO e MySQLi), questões de segurança, paradigmas de desenvolvimento (MVC, ORM e Orientação à Objetos ), Sessões e Configuração de servidor web para rodar PHP.</w:t>
+      </w:r>
+    </w:p>
+    <w:p>
+      <w:pPr>
+        <w:pStyle w:val="21"/>
+        <w:ind w:firstLine="708" w:firstLineChars="0"/>
+        <w:rPr>
+          <w:rFonts w:hint="default"/>
+          <w:lang w:val="pt-BR"/>
+        </w:rPr>
+      </w:pPr>
+      <w:r>
+        <w:rPr>
+          <w:rFonts w:hint="default"/>
+          <w:lang w:val="pt-BR"/>
+        </w:rPr>
+        <w:t xml:space="preserve">Toda os tópicos abordados no curso são a base para qualquer desenvolvedor PHP, e foi de grande importância para compreender necessidades do mercado de trabalho. </w:t>
+      </w:r>
+    </w:p>
+    <w:p>
+      <w:pPr>
+        <w:pStyle w:val="21"/>
+      </w:pPr>
+    </w:p>
+    <w:p>
+      <w:pPr>
+        <w:pStyle w:val="18"/>
       </w:pPr>
     </w:p>
     <w:p>
@@ -1324,7 +1619,7 @@
     </w:p>
     <w:p>
       <w:pPr>
-        <w:pStyle w:val="16"/>
+        <w:pStyle w:val="18"/>
       </w:pPr>
       <w:r>
         <w:t>2.6 Administrando Banco de Dados</w:t>
@@ -1332,12 +1627,12 @@
     </w:p>
     <w:p>
       <w:pPr>
-        <w:pStyle w:val="19"/>
-      </w:pPr>
-    </w:p>
-    <w:p>
-      <w:pPr>
-        <w:pStyle w:val="19"/>
+        <w:pStyle w:val="21"/>
+      </w:pPr>
+    </w:p>
+    <w:p>
+      <w:pPr>
+        <w:pStyle w:val="21"/>
         <w:keepNext/>
       </w:pPr>
       <w:r>
@@ -1382,7 +1677,7 @@
     </w:p>
     <w:p>
       <w:pPr>
-        <w:pStyle w:val="10"/>
+        <w:pStyle w:val="12"/>
         <w:jc w:val="both"/>
       </w:pPr>
       <w:r>
@@ -1409,17 +1704,17 @@
     </w:p>
     <w:p>
       <w:pPr>
-        <w:pStyle w:val="19"/>
-      </w:pPr>
-    </w:p>
-    <w:p>
-      <w:pPr>
-        <w:pStyle w:val="19"/>
-      </w:pPr>
-    </w:p>
-    <w:p>
-      <w:pPr>
-        <w:pStyle w:val="16"/>
+        <w:pStyle w:val="21"/>
+      </w:pPr>
+    </w:p>
+    <w:p>
+      <w:pPr>
+        <w:pStyle w:val="21"/>
+      </w:pPr>
+    </w:p>
+    <w:p>
+      <w:pPr>
+        <w:pStyle w:val="18"/>
       </w:pPr>
       <w:r>
         <w:t>2.6.1 Descrição do curso e relevância</w:t>
@@ -1427,28 +1722,129 @@
     </w:p>
     <w:p>
       <w:pPr>
-        <w:pStyle w:val="19"/>
-      </w:pPr>
-    </w:p>
-    <w:p>
-      <w:pPr>
-        <w:pStyle w:val="19"/>
-      </w:pPr>
-      <w:r>
-        <w:t>Asdf</w:t>
-      </w:r>
-    </w:p>
-    <w:p>
-      <w:pPr>
-        <w:pStyle w:val="19"/>
-      </w:pPr>
-    </w:p>
-    <w:p>
-      <w:pPr>
-        <w:rPr>
-          <w:rFonts w:ascii="Times New Roman" w:hAnsi="Times New Roman" w:eastAsiaTheme="majorEastAsia" w:cstheme="majorBidi"/>
-          <w:sz w:val="24"/>
-          <w:szCs w:val="32"/>
+        <w:pStyle w:val="21"/>
+      </w:pPr>
+    </w:p>
+    <w:p>
+      <w:pPr>
+        <w:pStyle w:val="21"/>
+        <w:ind w:firstLine="708" w:firstLineChars="0"/>
+        <w:rPr>
+          <w:rFonts w:hint="default"/>
+        </w:rPr>
+      </w:pPr>
+      <w:r>
+        <w:rPr>
+          <w:rFonts w:hint="default"/>
+        </w:rPr>
+        <w:t>O curso "Administrando Banco de Dados" da Fundação Bradesco aborda os seguintes conteúdos principais:</w:t>
+      </w:r>
+    </w:p>
+    <w:p>
+      <w:pPr>
+        <w:pStyle w:val="21"/>
+        <w:numPr>
+          <w:ilvl w:val="0"/>
+          <w:numId w:val="2"/>
+        </w:numPr>
+        <w:ind w:left="420" w:leftChars="0" w:hanging="420" w:firstLineChars="0"/>
+        <w:rPr>
+          <w:rFonts w:hint="default"/>
+        </w:rPr>
+      </w:pPr>
+      <w:r>
+        <w:rPr>
+          <w:rFonts w:hint="default"/>
+        </w:rPr>
+        <w:t>Arquitetura de um Sistema Geral de Banco de Dados (SGBD): Estudo da estrutura e componentes de um SGBD.</w:t>
+      </w:r>
+    </w:p>
+    <w:p>
+      <w:pPr>
+        <w:pStyle w:val="21"/>
+        <w:numPr>
+          <w:ilvl w:val="0"/>
+          <w:numId w:val="2"/>
+        </w:numPr>
+        <w:ind w:left="420" w:leftChars="0" w:hanging="420" w:firstLineChars="0"/>
+        <w:rPr>
+          <w:rFonts w:hint="default"/>
+        </w:rPr>
+      </w:pPr>
+      <w:r>
+        <w:rPr>
+          <w:rFonts w:hint="default"/>
+        </w:rPr>
+        <w:t>Administrador de Banco de Dados: Funções e responsabilidades do DBA (Database Administrator).</w:t>
+      </w:r>
+    </w:p>
+    <w:p>
+      <w:pPr>
+        <w:pStyle w:val="21"/>
+        <w:numPr>
+          <w:ilvl w:val="0"/>
+          <w:numId w:val="2"/>
+        </w:numPr>
+        <w:ind w:left="420" w:leftChars="0" w:hanging="420" w:firstLineChars="0"/>
+        <w:rPr>
+          <w:rFonts w:hint="default"/>
+        </w:rPr>
+      </w:pPr>
+      <w:r>
+        <w:rPr>
+          <w:rFonts w:hint="default"/>
+        </w:rPr>
+        <w:t>Procedimentos Administrativos: Técnicas e práticas para a administração eficiente de bancos de dados.</w:t>
+      </w:r>
+    </w:p>
+    <w:p>
+      <w:pPr>
+        <w:pStyle w:val="21"/>
+        <w:numPr>
+          <w:ilvl w:val="0"/>
+          <w:numId w:val="2"/>
+        </w:numPr>
+        <w:ind w:left="420" w:leftChars="0" w:hanging="420" w:firstLineChars="0"/>
+        <w:rPr>
+          <w:rFonts w:hint="default"/>
+        </w:rPr>
+      </w:pPr>
+      <w:r>
+        <w:rPr>
+          <w:rFonts w:hint="default"/>
+        </w:rPr>
+        <w:t>Gerenciamento e Manutenção de Sistemas de Dados: Métodos para garantir a integridade, segurança e desempenho dos dados.</w:t>
+      </w:r>
+    </w:p>
+    <w:p>
+      <w:pPr>
+        <w:pStyle w:val="21"/>
+        <w:rPr>
+          <w:rFonts w:hint="default"/>
+        </w:rPr>
+      </w:pPr>
+    </w:p>
+    <w:p>
+      <w:pPr>
+        <w:pStyle w:val="21"/>
+        <w:rPr>
+          <w:rFonts w:hint="default"/>
+          <w:lang w:val="pt-BR"/>
+        </w:rPr>
+      </w:pPr>
+      <w:r>
+        <w:rPr>
+          <w:rFonts w:hint="default"/>
+          <w:lang w:val="pt-BR"/>
+        </w:rPr>
+        <w:tab/>
+        <w:t>Neste curso, foram abordados os elementos principais para a criação e manutenção de um Banco de Dados.</w:t>
+      </w:r>
+    </w:p>
+    <w:p>
+      <w:pPr>
+        <w:rPr>
+          <w:sz w:val="32"/>
         </w:rPr>
       </w:pPr>
       <w:r>
@@ -1457,160 +1853,7 @@
     </w:p>
     <w:p>
       <w:pPr>
-        <w:pStyle w:val="16"/>
-        <w:numPr>
-          <w:ilvl w:val="1"/>
-          <w:numId w:val="1"/>
-        </w:numPr>
-      </w:pPr>
-      <w:r>
-        <w:t>HTML E CSS NA PRÁTICA</w:t>
-      </w:r>
-    </w:p>
-    <w:p>
-      <w:pPr>
-        <w:pStyle w:val="16"/>
-      </w:pPr>
-    </w:p>
-    <w:p>
-      <w:pPr>
-        <w:pStyle w:val="16"/>
-      </w:pPr>
-      <w:r>
-        <w:drawing>
-          <wp:inline distT="0" distB="0" distL="0" distR="0">
-            <wp:extent cx="5400040" cy="2945130"/>
-            <wp:effectExtent l="0" t="0" r="0" b="7620"/>
-            <wp:docPr id="2084416176" name="Imagem 1"/>
-            <wp:cNvGraphicFramePr>
-              <a:graphicFrameLocks xmlns:a="http://schemas.openxmlformats.org/drawingml/2006/main" noChangeAspect="1"/>
-            </wp:cNvGraphicFramePr>
-            <a:graphic xmlns:a="http://schemas.openxmlformats.org/drawingml/2006/main">
-              <a:graphicData uri="http://schemas.openxmlformats.org/drawingml/2006/picture">
-                <pic:pic xmlns:pic="http://schemas.openxmlformats.org/drawingml/2006/picture">
-                  <pic:nvPicPr>
-                    <pic:cNvPr id="2084416176" name="Imagem 1"/>
-                    <pic:cNvPicPr>
-                      <a:picLocks noChangeAspect="1"/>
-                    </pic:cNvPicPr>
-                  </pic:nvPicPr>
-                  <pic:blipFill>
-                    <a:blip r:embed="rId12"/>
-                    <a:stretch>
-                      <a:fillRect/>
-                    </a:stretch>
-                  </pic:blipFill>
-                  <pic:spPr>
-                    <a:xfrm>
-                      <a:off x="0" y="0"/>
-                      <a:ext cx="5400040" cy="2945130"/>
-                    </a:xfrm>
-                    <a:prstGeom prst="rect">
-                      <a:avLst/>
-                    </a:prstGeom>
-                  </pic:spPr>
-                </pic:pic>
-              </a:graphicData>
-            </a:graphic>
-          </wp:inline>
-        </w:drawing>
-      </w:r>
-    </w:p>
-    <w:p>
-      <w:pPr>
-        <w:pStyle w:val="10"/>
-      </w:pPr>
-      <w:r>
-        <w:t xml:space="preserve">Figura </w:t>
-      </w:r>
-      <w:r>
-        <w:fldChar w:fldCharType="begin"/>
-      </w:r>
-      <w:r>
-        <w:instrText xml:space="preserve"> SEQ Figura \* ARABIC </w:instrText>
-      </w:r>
-      <w:r>
-        <w:fldChar w:fldCharType="separate"/>
-      </w:r>
-      <w:r>
-        <w:t>7</w:t>
-      </w:r>
-      <w:r>
-        <w:fldChar w:fldCharType="end"/>
-      </w:r>
-      <w:r>
-        <w:t>: Certificado de conclusão do curso: HTML e CSS na prática</w:t>
-      </w:r>
-    </w:p>
-    <w:p>
-      <w:pPr>
-        <w:pStyle w:val="16"/>
-      </w:pPr>
-    </w:p>
-    <w:p>
-      <w:pPr>
-        <w:pStyle w:val="16"/>
-        <w:numPr>
-          <w:ilvl w:val="2"/>
-          <w:numId w:val="1"/>
-        </w:numPr>
-      </w:pPr>
-      <w:r>
-        <w:t>Descrição do curso e relevância</w:t>
-      </w:r>
-    </w:p>
-    <w:p>
-      <w:pPr>
-        <w:pStyle w:val="19"/>
-      </w:pPr>
-    </w:p>
-    <w:p>
-      <w:pPr>
-        <w:pStyle w:val="19"/>
-      </w:pPr>
-      <w:r>
-        <w:t>Asdf</w:t>
-      </w:r>
-    </w:p>
-    <w:p>
-      <w:pPr>
-        <w:pStyle w:val="19"/>
-      </w:pPr>
-    </w:p>
-    <w:p>
-      <w:pPr>
-        <w:pStyle w:val="19"/>
-      </w:pPr>
-    </w:p>
-    <w:p>
-      <w:pPr>
-        <w:pStyle w:val="19"/>
-      </w:pPr>
-    </w:p>
-    <w:p>
-      <w:pPr>
-        <w:pStyle w:val="19"/>
-      </w:pPr>
-    </w:p>
-    <w:p>
-      <w:pPr>
-        <w:pStyle w:val="19"/>
-      </w:pPr>
-    </w:p>
-    <w:p>
-      <w:pPr>
-        <w:pStyle w:val="19"/>
-        <w:rPr>
-          <w:sz w:val="32"/>
-        </w:rPr>
-      </w:pPr>
-      <w:r>
-        <w:br w:type="page"/>
-      </w:r>
-    </w:p>
-    <w:p>
-      <w:pPr>
-        <w:pStyle w:val="13"/>
+        <w:pStyle w:val="15"/>
         <w:numPr>
           <w:ilvl w:val="0"/>
           <w:numId w:val="1"/>
@@ -1623,12 +1866,12 @@
     </w:p>
     <w:p>
       <w:pPr>
-        <w:pStyle w:val="19"/>
-      </w:pPr>
-    </w:p>
-    <w:p>
-      <w:pPr>
-        <w:pStyle w:val="19"/>
+        <w:pStyle w:val="21"/>
+      </w:pPr>
+    </w:p>
+    <w:p>
+      <w:pPr>
+        <w:pStyle w:val="21"/>
         <w:ind w:firstLine="708"/>
       </w:pPr>
       <w:r>
@@ -1645,13 +1888,13 @@
       </w:r>
       <w:r>
         <w:rPr>
-          <w:rStyle w:val="6"/>
+          <w:rStyle w:val="8"/>
         </w:rPr>
         <w:t>https://apps.univesp.br/manual-do-aluno</w:t>
       </w:r>
       <w:r>
         <w:rPr>
-          <w:rStyle w:val="7"/>
+          <w:rStyle w:val="9"/>
         </w:rPr>
         <w:fldChar w:fldCharType="end"/>
       </w:r>
@@ -1661,12 +1904,12 @@
     </w:p>
     <w:p>
       <w:pPr>
-        <w:pStyle w:val="19"/>
+        <w:pStyle w:val="21"/>
       </w:pPr>
     </w:p>
     <w:tbl>
       <w:tblPr>
-        <w:tblStyle w:val="22"/>
+        <w:tblStyle w:val="24"/>
         <w:tblW w:w="0" w:type="auto"/>
         <w:jc w:val="center"/>
         <w:tblBorders>
@@ -1686,8 +1929,8 @@
         </w:tblCellMar>
       </w:tblPr>
       <w:tblGrid>
-        <w:gridCol w:w="4469"/>
-        <w:gridCol w:w="1973"/>
+        <w:gridCol w:w="4606"/>
+        <w:gridCol w:w="1836"/>
         <w:gridCol w:w="1972"/>
       </w:tblGrid>
       <w:tr>
@@ -1712,7 +1955,7 @@
         </w:trPr>
         <w:tc>
           <w:tcPr>
-            <w:tcW w:w="4469" w:type="dxa"/>
+            <w:tcW w:w="4606" w:type="dxa"/>
             <w:tcBorders>
               <w:top w:val="thickThinSmallGap" w:color="999999" w:themeColor="text1" w:themeTint="66" w:sz="24" w:space="0"/>
               <w:left w:val="thickThinSmallGap" w:color="999999" w:themeColor="text1" w:themeTint="66" w:sz="24" w:space="0"/>
@@ -1723,7 +1966,7 @@
           </w:tcPr>
           <w:p>
             <w:pPr>
-              <w:pStyle w:val="19"/>
+              <w:pStyle w:val="21"/>
               <w:spacing w:line="240" w:lineRule="auto"/>
               <w:jc w:val="center"/>
               <w:rPr>
@@ -1746,7 +1989,7 @@
         </w:tc>
         <w:tc>
           <w:tcPr>
-            <w:tcW w:w="1973" w:type="dxa"/>
+            <w:tcW w:w="1836" w:type="dxa"/>
             <w:tcBorders>
               <w:top w:val="thickThinSmallGap" w:color="999999" w:themeColor="text1" w:themeTint="66" w:sz="24" w:space="0"/>
               <w:bottom w:val="single" w:color="666666" w:themeColor="text1" w:themeTint="99" w:sz="12" w:space="0"/>
@@ -1755,7 +1998,7 @@
           </w:tcPr>
           <w:p>
             <w:pPr>
-              <w:pStyle w:val="19"/>
+              <w:pStyle w:val="21"/>
               <w:spacing w:line="240" w:lineRule="auto"/>
               <w:jc w:val="center"/>
               <w:rPr>
@@ -1788,7 +2031,7 @@
           </w:tcPr>
           <w:p>
             <w:pPr>
-              <w:pStyle w:val="19"/>
+              <w:pStyle w:val="21"/>
               <w:spacing w:line="240" w:lineRule="auto"/>
               <w:jc w:val="center"/>
               <w:rPr>
@@ -1832,14 +2075,14 @@
         </w:trPr>
         <w:tc>
           <w:tcPr>
-            <w:tcW w:w="4469" w:type="dxa"/>
+            <w:tcW w:w="4606" w:type="dxa"/>
             <w:tcBorders>
               <w:left w:val="thickThinSmallGap" w:color="999999" w:themeColor="text1" w:themeTint="66" w:sz="24" w:space="0"/>
             </w:tcBorders>
           </w:tcPr>
           <w:p>
             <w:pPr>
-              <w:pStyle w:val="19"/>
+              <w:pStyle w:val="21"/>
               <w:spacing w:line="240" w:lineRule="auto"/>
               <w:rPr>
                 <w:b/>
@@ -1861,11 +2104,11 @@
         </w:tc>
         <w:tc>
           <w:tcPr>
-            <w:tcW w:w="1973" w:type="dxa"/>
+            <w:tcW w:w="1836" w:type="dxa"/>
           </w:tcPr>
           <w:p>
             <w:pPr>
-              <w:pStyle w:val="19"/>
+              <w:pStyle w:val="21"/>
               <w:spacing w:line="240" w:lineRule="auto"/>
               <w:jc w:val="right"/>
               <w:rPr>
@@ -1891,7 +2134,7 @@
           </w:tcPr>
           <w:p>
             <w:pPr>
-              <w:pStyle w:val="19"/>
+              <w:pStyle w:val="21"/>
               <w:spacing w:line="240" w:lineRule="auto"/>
               <w:jc w:val="right"/>
               <w:rPr>
@@ -1906,446 +2149,7 @@
                 <w:szCs w:val="24"/>
                 <w:lang w:val="pt-BR"/>
               </w:rPr>
-              <w:t>3</w:t>
-            </w:r>
-            <w:r>
-              <w:rPr>
-                <w:sz w:val="20"/>
-                <w:szCs w:val="24"/>
-              </w:rPr>
-              <w:t>5h</w:t>
-            </w:r>
-          </w:p>
-        </w:tc>
-      </w:tr>
-      <w:tr>
-        <w:tblPrEx>
-          <w:tblBorders>
-            <w:top w:val="single" w:color="999999" w:themeColor="text1" w:themeTint="66" w:sz="4" w:space="0"/>
-            <w:left w:val="single" w:color="999999" w:themeColor="text1" w:themeTint="66" w:sz="4" w:space="0"/>
-            <w:bottom w:val="single" w:color="999999" w:themeColor="text1" w:themeTint="66" w:sz="4" w:space="0"/>
-            <w:right w:val="single" w:color="999999" w:themeColor="text1" w:themeTint="66" w:sz="4" w:space="0"/>
-            <w:insideH w:val="single" w:color="999999" w:themeColor="text1" w:themeTint="66" w:sz="4" w:space="0"/>
-            <w:insideV w:val="single" w:color="999999" w:themeColor="text1" w:themeTint="66" w:sz="4" w:space="0"/>
-          </w:tblBorders>
-          <w:tblCellMar>
-            <w:top w:w="0" w:type="dxa"/>
-            <w:left w:w="108" w:type="dxa"/>
-            <w:bottom w:w="0" w:type="dxa"/>
-            <w:right w:w="108" w:type="dxa"/>
-          </w:tblCellMar>
-        </w:tblPrEx>
-        <w:trPr>
-          <w:jc w:val="center"/>
-        </w:trPr>
-        <w:tc>
-          <w:tcPr>
-            <w:tcW w:w="4469" w:type="dxa"/>
-            <w:tcBorders>
-              <w:left w:val="thickThinSmallGap" w:color="999999" w:themeColor="text1" w:themeTint="66" w:sz="24" w:space="0"/>
-            </w:tcBorders>
-          </w:tcPr>
-          <w:p>
-            <w:pPr>
-              <w:pStyle w:val="19"/>
-              <w:spacing w:line="240" w:lineRule="auto"/>
-              <w:rPr>
-                <w:b/>
-                <w:bCs/>
-                <w:sz w:val="20"/>
-                <w:szCs w:val="20"/>
-              </w:rPr>
-            </w:pPr>
-            <w:r>
-              <w:rPr>
-                <w:b/>
-                <w:bCs/>
-                <w:sz w:val="20"/>
-                <w:szCs w:val="20"/>
-              </w:rPr>
-              <w:t>Front end development libraries</w:t>
-            </w:r>
-          </w:p>
-        </w:tc>
-        <w:tc>
-          <w:tcPr>
-            <w:tcW w:w="1973" w:type="dxa"/>
-          </w:tcPr>
-          <w:p>
-            <w:pPr>
-              <w:pStyle w:val="19"/>
-              <w:spacing w:line="240" w:lineRule="auto"/>
-              <w:jc w:val="right"/>
-              <w:rPr>
-                <w:sz w:val="20"/>
-                <w:szCs w:val="24"/>
-              </w:rPr>
-            </w:pPr>
-            <w:r>
-              <w:rPr>
-                <w:sz w:val="20"/>
-                <w:szCs w:val="24"/>
-              </w:rPr>
-              <w:t>300h</w:t>
-            </w:r>
-          </w:p>
-        </w:tc>
-        <w:tc>
-          <w:tcPr>
-            <w:tcW w:w="1972" w:type="dxa"/>
-            <w:tcBorders>
-              <w:right w:val="thinThickSmallGap" w:color="999999" w:themeColor="text1" w:themeTint="66" w:sz="24" w:space="0"/>
-            </w:tcBorders>
-          </w:tcPr>
-          <w:p>
-            <w:pPr>
-              <w:pStyle w:val="19"/>
-              <w:spacing w:line="240" w:lineRule="auto"/>
-              <w:jc w:val="right"/>
-              <w:rPr>
-                <w:sz w:val="20"/>
-                <w:szCs w:val="24"/>
-              </w:rPr>
-            </w:pPr>
-            <w:r>
-              <w:rPr>
-                <w:rFonts w:hint="default"/>
-                <w:sz w:val="20"/>
-                <w:szCs w:val="24"/>
-                <w:lang w:val="pt-BR"/>
-              </w:rPr>
-              <w:t>3</w:t>
-            </w:r>
-            <w:r>
-              <w:rPr>
-                <w:sz w:val="20"/>
-                <w:szCs w:val="24"/>
-              </w:rPr>
-              <w:t>5h</w:t>
-            </w:r>
-          </w:p>
-        </w:tc>
-      </w:tr>
-      <w:tr>
-        <w:tblPrEx>
-          <w:tblBorders>
-            <w:top w:val="single" w:color="999999" w:themeColor="text1" w:themeTint="66" w:sz="4" w:space="0"/>
-            <w:left w:val="single" w:color="999999" w:themeColor="text1" w:themeTint="66" w:sz="4" w:space="0"/>
-            <w:bottom w:val="single" w:color="999999" w:themeColor="text1" w:themeTint="66" w:sz="4" w:space="0"/>
-            <w:right w:val="single" w:color="999999" w:themeColor="text1" w:themeTint="66" w:sz="4" w:space="0"/>
-            <w:insideH w:val="single" w:color="999999" w:themeColor="text1" w:themeTint="66" w:sz="4" w:space="0"/>
-            <w:insideV w:val="single" w:color="999999" w:themeColor="text1" w:themeTint="66" w:sz="4" w:space="0"/>
-          </w:tblBorders>
-          <w:tblCellMar>
-            <w:top w:w="0" w:type="dxa"/>
-            <w:left w:w="108" w:type="dxa"/>
-            <w:bottom w:w="0" w:type="dxa"/>
-            <w:right w:w="108" w:type="dxa"/>
-          </w:tblCellMar>
-        </w:tblPrEx>
-        <w:trPr>
-          <w:jc w:val="center"/>
-        </w:trPr>
-        <w:tc>
-          <w:tcPr>
-            <w:tcW w:w="4469" w:type="dxa"/>
-            <w:tcBorders>
-              <w:left w:val="thickThinSmallGap" w:color="999999" w:themeColor="text1" w:themeTint="66" w:sz="24" w:space="0"/>
-            </w:tcBorders>
-          </w:tcPr>
-          <w:p>
-            <w:pPr>
-              <w:pStyle w:val="19"/>
-              <w:spacing w:line="240" w:lineRule="auto"/>
-              <w:rPr>
-                <w:b/>
-                <w:bCs/>
-                <w:sz w:val="20"/>
-                <w:szCs w:val="20"/>
-              </w:rPr>
-            </w:pPr>
-            <w:r>
-              <w:rPr>
-                <w:b/>
-                <w:bCs/>
-                <w:sz w:val="20"/>
-                <w:szCs w:val="20"/>
-              </w:rPr>
-              <w:t>Data visualization</w:t>
-            </w:r>
-          </w:p>
-        </w:tc>
-        <w:tc>
-          <w:tcPr>
-            <w:tcW w:w="1973" w:type="dxa"/>
-          </w:tcPr>
-          <w:p>
-            <w:pPr>
-              <w:pStyle w:val="19"/>
-              <w:spacing w:line="240" w:lineRule="auto"/>
-              <w:jc w:val="right"/>
-              <w:rPr>
-                <w:sz w:val="20"/>
-                <w:szCs w:val="24"/>
-              </w:rPr>
-            </w:pPr>
-            <w:r>
-              <w:rPr>
-                <w:sz w:val="20"/>
-                <w:szCs w:val="24"/>
-              </w:rPr>
-              <w:t>300h</w:t>
-            </w:r>
-          </w:p>
-        </w:tc>
-        <w:tc>
-          <w:tcPr>
-            <w:tcW w:w="1972" w:type="dxa"/>
-            <w:tcBorders>
-              <w:right w:val="thinThickSmallGap" w:color="999999" w:themeColor="text1" w:themeTint="66" w:sz="24" w:space="0"/>
-            </w:tcBorders>
-          </w:tcPr>
-          <w:p>
-            <w:pPr>
-              <w:pStyle w:val="19"/>
-              <w:spacing w:line="240" w:lineRule="auto"/>
-              <w:jc w:val="right"/>
-              <w:rPr>
-                <w:sz w:val="20"/>
-                <w:szCs w:val="24"/>
-              </w:rPr>
-            </w:pPr>
-            <w:r>
-              <w:rPr>
-                <w:rFonts w:hint="default"/>
-                <w:sz w:val="20"/>
-                <w:szCs w:val="24"/>
-                <w:lang w:val="pt-BR"/>
-              </w:rPr>
-              <w:t>3</w:t>
-            </w:r>
-            <w:r>
-              <w:rPr>
-                <w:sz w:val="20"/>
-                <w:szCs w:val="24"/>
-              </w:rPr>
-              <w:t>5h</w:t>
-            </w:r>
-          </w:p>
-        </w:tc>
-      </w:tr>
-      <w:tr>
-        <w:tblPrEx>
-          <w:tblBorders>
-            <w:top w:val="single" w:color="999999" w:themeColor="text1" w:themeTint="66" w:sz="4" w:space="0"/>
-            <w:left w:val="single" w:color="999999" w:themeColor="text1" w:themeTint="66" w:sz="4" w:space="0"/>
-            <w:bottom w:val="single" w:color="999999" w:themeColor="text1" w:themeTint="66" w:sz="4" w:space="0"/>
-            <w:right w:val="single" w:color="999999" w:themeColor="text1" w:themeTint="66" w:sz="4" w:space="0"/>
-            <w:insideH w:val="single" w:color="999999" w:themeColor="text1" w:themeTint="66" w:sz="4" w:space="0"/>
-            <w:insideV w:val="single" w:color="999999" w:themeColor="text1" w:themeTint="66" w:sz="4" w:space="0"/>
-          </w:tblBorders>
-          <w:tblCellMar>
-            <w:top w:w="0" w:type="dxa"/>
-            <w:left w:w="108" w:type="dxa"/>
-            <w:bottom w:w="0" w:type="dxa"/>
-            <w:right w:w="108" w:type="dxa"/>
-          </w:tblCellMar>
-        </w:tblPrEx>
-        <w:trPr>
-          <w:jc w:val="center"/>
-        </w:trPr>
-        <w:tc>
-          <w:tcPr>
-            <w:tcW w:w="4469" w:type="dxa"/>
-            <w:tcBorders>
-              <w:left w:val="thickThinSmallGap" w:color="999999" w:themeColor="text1" w:themeTint="66" w:sz="24" w:space="0"/>
-            </w:tcBorders>
-          </w:tcPr>
-          <w:p>
-            <w:pPr>
-              <w:pStyle w:val="19"/>
-              <w:spacing w:line="240" w:lineRule="auto"/>
-              <w:rPr>
-                <w:b/>
-                <w:bCs/>
-                <w:sz w:val="20"/>
-                <w:szCs w:val="20"/>
-              </w:rPr>
-            </w:pPr>
-            <w:r>
-              <w:rPr>
-                <w:b/>
-                <w:bCs/>
-                <w:sz w:val="20"/>
-                <w:szCs w:val="20"/>
-              </w:rPr>
-              <w:t>Legacy javascript Algorithms and Data Structures</w:t>
-            </w:r>
-          </w:p>
-        </w:tc>
-        <w:tc>
-          <w:tcPr>
-            <w:tcW w:w="1973" w:type="dxa"/>
-          </w:tcPr>
-          <w:p>
-            <w:pPr>
-              <w:pStyle w:val="19"/>
-              <w:spacing w:line="240" w:lineRule="auto"/>
-              <w:jc w:val="right"/>
-              <w:rPr>
-                <w:sz w:val="20"/>
-                <w:szCs w:val="24"/>
-              </w:rPr>
-            </w:pPr>
-            <w:r>
-              <w:rPr>
-                <w:sz w:val="20"/>
-                <w:szCs w:val="24"/>
-              </w:rPr>
-              <w:t>300h</w:t>
-            </w:r>
-          </w:p>
-        </w:tc>
-        <w:tc>
-          <w:tcPr>
-            <w:tcW w:w="1972" w:type="dxa"/>
-            <w:tcBorders>
-              <w:right w:val="thinThickSmallGap" w:color="999999" w:themeColor="text1" w:themeTint="66" w:sz="24" w:space="0"/>
-            </w:tcBorders>
-          </w:tcPr>
-          <w:p>
-            <w:pPr>
-              <w:pStyle w:val="19"/>
-              <w:spacing w:line="240" w:lineRule="auto"/>
-              <w:jc w:val="right"/>
-              <w:rPr>
-                <w:sz w:val="20"/>
-                <w:szCs w:val="24"/>
-              </w:rPr>
-            </w:pPr>
-            <w:r>
-              <w:rPr>
-                <w:rFonts w:hint="default"/>
-                <w:sz w:val="20"/>
-                <w:szCs w:val="24"/>
-                <w:lang w:val="pt-BR"/>
-              </w:rPr>
-              <w:t>3</w:t>
-            </w:r>
-            <w:r>
-              <w:rPr>
-                <w:sz w:val="20"/>
-                <w:szCs w:val="24"/>
-              </w:rPr>
-              <w:t>5h</w:t>
-            </w:r>
-          </w:p>
-        </w:tc>
-      </w:tr>
-      <w:tr>
-        <w:tblPrEx>
-          <w:tblBorders>
-            <w:top w:val="single" w:color="999999" w:themeColor="text1" w:themeTint="66" w:sz="4" w:space="0"/>
-            <w:left w:val="single" w:color="999999" w:themeColor="text1" w:themeTint="66" w:sz="4" w:space="0"/>
-            <w:bottom w:val="single" w:color="999999" w:themeColor="text1" w:themeTint="66" w:sz="4" w:space="0"/>
-            <w:right w:val="single" w:color="999999" w:themeColor="text1" w:themeTint="66" w:sz="4" w:space="0"/>
-            <w:insideH w:val="single" w:color="999999" w:themeColor="text1" w:themeTint="66" w:sz="4" w:space="0"/>
-            <w:insideV w:val="single" w:color="999999" w:themeColor="text1" w:themeTint="66" w:sz="4" w:space="0"/>
-          </w:tblBorders>
-          <w:tblCellMar>
-            <w:top w:w="0" w:type="dxa"/>
-            <w:left w:w="108" w:type="dxa"/>
-            <w:bottom w:w="0" w:type="dxa"/>
-            <w:right w:w="108" w:type="dxa"/>
-          </w:tblCellMar>
-        </w:tblPrEx>
-        <w:trPr>
-          <w:jc w:val="center"/>
-        </w:trPr>
-        <w:tc>
-          <w:tcPr>
-            <w:tcW w:w="4469" w:type="dxa"/>
-            <w:tcBorders>
-              <w:left w:val="thickThinSmallGap" w:color="999999" w:themeColor="text1" w:themeTint="66" w:sz="24" w:space="0"/>
-            </w:tcBorders>
-          </w:tcPr>
-          <w:p>
-            <w:pPr>
-              <w:pStyle w:val="19"/>
-              <w:spacing w:line="240" w:lineRule="auto"/>
-              <w:rPr>
-                <w:b/>
-                <w:bCs/>
-                <w:sz w:val="20"/>
-                <w:szCs w:val="20"/>
-              </w:rPr>
-            </w:pPr>
-            <w:r>
-              <w:rPr>
-                <w:b/>
-                <w:bCs/>
-                <w:sz w:val="20"/>
-                <w:szCs w:val="20"/>
-              </w:rPr>
-              <w:t>Curso Completo de PHP 7</w:t>
-            </w:r>
-          </w:p>
-        </w:tc>
-        <w:tc>
-          <w:tcPr>
-            <w:tcW w:w="1973" w:type="dxa"/>
-          </w:tcPr>
-          <w:p>
-            <w:pPr>
-              <w:pStyle w:val="19"/>
-              <w:spacing w:line="240" w:lineRule="auto"/>
-              <w:jc w:val="right"/>
-              <w:rPr>
-                <w:sz w:val="20"/>
-                <w:szCs w:val="24"/>
-              </w:rPr>
-            </w:pPr>
-            <w:r>
-              <w:rPr>
-                <w:sz w:val="20"/>
-                <w:szCs w:val="24"/>
-              </w:rPr>
-              <w:t>33,5h</w:t>
-            </w:r>
-          </w:p>
-        </w:tc>
-        <w:tc>
-          <w:tcPr>
-            <w:tcW w:w="1972" w:type="dxa"/>
-            <w:tcBorders>
-              <w:right w:val="thinThickSmallGap" w:color="999999" w:themeColor="text1" w:themeTint="66" w:sz="24" w:space="0"/>
-            </w:tcBorders>
-          </w:tcPr>
-          <w:p>
-            <w:pPr>
-              <w:pStyle w:val="19"/>
-              <w:spacing w:line="240" w:lineRule="auto"/>
-              <w:jc w:val="right"/>
-              <w:rPr>
-                <w:sz w:val="20"/>
-                <w:szCs w:val="24"/>
-              </w:rPr>
-            </w:pPr>
-            <w:r>
-              <w:rPr>
-                <w:sz w:val="20"/>
-                <w:szCs w:val="24"/>
-              </w:rPr>
-              <w:t>3</w:t>
-            </w:r>
-            <w:r>
-              <w:rPr>
-                <w:rFonts w:hint="default"/>
-                <w:sz w:val="20"/>
-                <w:szCs w:val="24"/>
-                <w:lang w:val="pt-BR"/>
-              </w:rPr>
-              <w:t>0</w:t>
+              <w:t>40</w:t>
             </w:r>
             <w:r>
               <w:rPr>
@@ -2379,14 +2183,14 @@
         </w:trPr>
         <w:tc>
           <w:tcPr>
-            <w:tcW w:w="4469" w:type="dxa"/>
+            <w:tcW w:w="4606" w:type="dxa"/>
             <w:tcBorders>
               <w:left w:val="thickThinSmallGap" w:color="999999" w:themeColor="text1" w:themeTint="66" w:sz="24" w:space="0"/>
             </w:tcBorders>
           </w:tcPr>
           <w:p>
             <w:pPr>
-              <w:pStyle w:val="19"/>
+              <w:pStyle w:val="21"/>
               <w:spacing w:line="240" w:lineRule="auto"/>
               <w:rPr>
                 <w:b/>
@@ -2402,17 +2206,17 @@
                 <w:sz w:val="20"/>
                 <w:szCs w:val="20"/>
               </w:rPr>
-              <w:t>Administrando Banco de Dados</w:t>
+              <w:t>Front end development libraries</w:t>
             </w:r>
           </w:p>
         </w:tc>
         <w:tc>
           <w:tcPr>
-            <w:tcW w:w="1973" w:type="dxa"/>
+            <w:tcW w:w="1836" w:type="dxa"/>
           </w:tcPr>
           <w:p>
             <w:pPr>
-              <w:pStyle w:val="19"/>
+              <w:pStyle w:val="21"/>
               <w:spacing w:line="240" w:lineRule="auto"/>
               <w:jc w:val="right"/>
               <w:rPr>
@@ -2425,7 +2229,7 @@
                 <w:sz w:val="20"/>
                 <w:szCs w:val="24"/>
               </w:rPr>
-              <w:t>15h</w:t>
+              <w:t>300h</w:t>
             </w:r>
           </w:p>
         </w:tc>
@@ -2438,7 +2242,7 @@
           </w:tcPr>
           <w:p>
             <w:pPr>
-              <w:pStyle w:val="19"/>
+              <w:pStyle w:val="21"/>
               <w:spacing w:line="240" w:lineRule="auto"/>
               <w:jc w:val="right"/>
               <w:rPr>
@@ -2448,19 +2252,12 @@
             </w:pPr>
             <w:r>
               <w:rPr>
-                <w:sz w:val="20"/>
-                <w:szCs w:val="24"/>
-              </w:rPr>
-              <w:t>1</w:t>
-            </w:r>
-            <w:r>
-              <w:rPr>
                 <w:rFonts w:hint="default"/>
                 <w:sz w:val="20"/>
                 <w:szCs w:val="24"/>
                 <w:lang w:val="pt-BR"/>
               </w:rPr>
-              <w:t>0</w:t>
+              <w:t>40</w:t>
             </w:r>
             <w:r>
               <w:rPr>
@@ -2494,15 +2291,14 @@
         </w:trPr>
         <w:tc>
           <w:tcPr>
-            <w:tcW w:w="4469" w:type="dxa"/>
+            <w:tcW w:w="4606" w:type="dxa"/>
             <w:tcBorders>
               <w:left w:val="thickThinSmallGap" w:color="999999" w:themeColor="text1" w:themeTint="66" w:sz="24" w:space="0"/>
-              <w:bottom w:val="single" w:color="999999" w:themeColor="text1" w:themeTint="66" w:sz="12" w:space="0"/>
             </w:tcBorders>
           </w:tcPr>
           <w:p>
             <w:pPr>
-              <w:pStyle w:val="19"/>
+              <w:pStyle w:val="21"/>
               <w:spacing w:line="240" w:lineRule="auto"/>
               <w:rPr>
                 <w:b/>
@@ -2518,20 +2314,17 @@
                 <w:sz w:val="20"/>
                 <w:szCs w:val="20"/>
               </w:rPr>
-              <w:t>Html e css na prática</w:t>
+              <w:t>Data visualization</w:t>
             </w:r>
           </w:p>
         </w:tc>
         <w:tc>
           <w:tcPr>
-            <w:tcW w:w="1973" w:type="dxa"/>
-            <w:tcBorders>
-              <w:bottom w:val="single" w:color="999999" w:themeColor="text1" w:themeTint="66" w:sz="12" w:space="0"/>
-            </w:tcBorders>
+            <w:tcW w:w="1836" w:type="dxa"/>
           </w:tcPr>
           <w:p>
             <w:pPr>
-              <w:pStyle w:val="19"/>
+              <w:pStyle w:val="21"/>
               <w:spacing w:line="240" w:lineRule="auto"/>
               <w:jc w:val="right"/>
               <w:rPr>
@@ -2544,7 +2337,7 @@
                 <w:sz w:val="20"/>
                 <w:szCs w:val="24"/>
               </w:rPr>
-              <w:t>24h</w:t>
+              <w:t>300h</w:t>
             </w:r>
           </w:p>
         </w:tc>
@@ -2552,13 +2345,12 @@
           <w:tcPr>
             <w:tcW w:w="1972" w:type="dxa"/>
             <w:tcBorders>
-              <w:bottom w:val="single" w:color="999999" w:themeColor="text1" w:themeTint="66" w:sz="12" w:space="0"/>
               <w:right w:val="thinThickSmallGap" w:color="999999" w:themeColor="text1" w:themeTint="66" w:sz="24" w:space="0"/>
             </w:tcBorders>
           </w:tcPr>
           <w:p>
             <w:pPr>
-              <w:pStyle w:val="19"/>
+              <w:pStyle w:val="21"/>
               <w:spacing w:line="240" w:lineRule="auto"/>
               <w:jc w:val="right"/>
               <w:rPr>
@@ -2568,10 +2360,341 @@
             </w:pPr>
             <w:r>
               <w:rPr>
-                <w:sz w:val="20"/>
-                <w:szCs w:val="24"/>
-              </w:rPr>
-              <w:t>2</w:t>
+                <w:rFonts w:hint="default"/>
+                <w:sz w:val="20"/>
+                <w:szCs w:val="24"/>
+                <w:lang w:val="pt-BR"/>
+              </w:rPr>
+              <w:t>40</w:t>
+            </w:r>
+            <w:r>
+              <w:rPr>
+                <w:sz w:val="20"/>
+                <w:szCs w:val="24"/>
+              </w:rPr>
+              <w:t>h</w:t>
+            </w:r>
+          </w:p>
+        </w:tc>
+      </w:tr>
+      <w:tr>
+        <w:tblPrEx>
+          <w:tblBorders>
+            <w:top w:val="single" w:color="999999" w:themeColor="text1" w:themeTint="66" w:sz="4" w:space="0"/>
+            <w:left w:val="single" w:color="999999" w:themeColor="text1" w:themeTint="66" w:sz="4" w:space="0"/>
+            <w:bottom w:val="single" w:color="999999" w:themeColor="text1" w:themeTint="66" w:sz="4" w:space="0"/>
+            <w:right w:val="single" w:color="999999" w:themeColor="text1" w:themeTint="66" w:sz="4" w:space="0"/>
+            <w:insideH w:val="single" w:color="999999" w:themeColor="text1" w:themeTint="66" w:sz="4" w:space="0"/>
+            <w:insideV w:val="single" w:color="999999" w:themeColor="text1" w:themeTint="66" w:sz="4" w:space="0"/>
+          </w:tblBorders>
+          <w:tblCellMar>
+            <w:top w:w="0" w:type="dxa"/>
+            <w:left w:w="108" w:type="dxa"/>
+            <w:bottom w:w="0" w:type="dxa"/>
+            <w:right w:w="108" w:type="dxa"/>
+          </w:tblCellMar>
+        </w:tblPrEx>
+        <w:trPr>
+          <w:jc w:val="center"/>
+        </w:trPr>
+        <w:tc>
+          <w:tcPr>
+            <w:tcW w:w="4606" w:type="dxa"/>
+            <w:tcBorders>
+              <w:left w:val="thickThinSmallGap" w:color="999999" w:themeColor="text1" w:themeTint="66" w:sz="24" w:space="0"/>
+            </w:tcBorders>
+          </w:tcPr>
+          <w:p>
+            <w:pPr>
+              <w:pStyle w:val="21"/>
+              <w:spacing w:line="240" w:lineRule="auto"/>
+              <w:rPr>
+                <w:b/>
+                <w:bCs/>
+                <w:sz w:val="20"/>
+                <w:szCs w:val="20"/>
+              </w:rPr>
+            </w:pPr>
+            <w:r>
+              <w:rPr>
+                <w:b/>
+                <w:bCs/>
+                <w:sz w:val="20"/>
+                <w:szCs w:val="20"/>
+              </w:rPr>
+              <w:t>Legacy javascript Algorithms and Data Structures</w:t>
+            </w:r>
+          </w:p>
+        </w:tc>
+        <w:tc>
+          <w:tcPr>
+            <w:tcW w:w="1836" w:type="dxa"/>
+          </w:tcPr>
+          <w:p>
+            <w:pPr>
+              <w:pStyle w:val="21"/>
+              <w:spacing w:line="240" w:lineRule="auto"/>
+              <w:jc w:val="right"/>
+              <w:rPr>
+                <w:sz w:val="20"/>
+                <w:szCs w:val="24"/>
+              </w:rPr>
+            </w:pPr>
+            <w:r>
+              <w:rPr>
+                <w:sz w:val="20"/>
+                <w:szCs w:val="24"/>
+              </w:rPr>
+              <w:t>300h</w:t>
+            </w:r>
+          </w:p>
+        </w:tc>
+        <w:tc>
+          <w:tcPr>
+            <w:tcW w:w="1972" w:type="dxa"/>
+            <w:tcBorders>
+              <w:right w:val="thinThickSmallGap" w:color="999999" w:themeColor="text1" w:themeTint="66" w:sz="24" w:space="0"/>
+            </w:tcBorders>
+          </w:tcPr>
+          <w:p>
+            <w:pPr>
+              <w:pStyle w:val="21"/>
+              <w:spacing w:line="240" w:lineRule="auto"/>
+              <w:jc w:val="right"/>
+              <w:rPr>
+                <w:sz w:val="20"/>
+                <w:szCs w:val="24"/>
+              </w:rPr>
+            </w:pPr>
+            <w:r>
+              <w:rPr>
+                <w:rFonts w:hint="default"/>
+                <w:sz w:val="20"/>
+                <w:szCs w:val="24"/>
+                <w:lang w:val="pt-BR"/>
+              </w:rPr>
+              <w:t>40</w:t>
+            </w:r>
+            <w:r>
+              <w:rPr>
+                <w:sz w:val="20"/>
+                <w:szCs w:val="24"/>
+              </w:rPr>
+              <w:t>h</w:t>
+            </w:r>
+          </w:p>
+        </w:tc>
+      </w:tr>
+      <w:tr>
+        <w:tblPrEx>
+          <w:tblBorders>
+            <w:top w:val="single" w:color="999999" w:themeColor="text1" w:themeTint="66" w:sz="4" w:space="0"/>
+            <w:left w:val="single" w:color="999999" w:themeColor="text1" w:themeTint="66" w:sz="4" w:space="0"/>
+            <w:bottom w:val="single" w:color="999999" w:themeColor="text1" w:themeTint="66" w:sz="4" w:space="0"/>
+            <w:right w:val="single" w:color="999999" w:themeColor="text1" w:themeTint="66" w:sz="4" w:space="0"/>
+            <w:insideH w:val="single" w:color="999999" w:themeColor="text1" w:themeTint="66" w:sz="4" w:space="0"/>
+            <w:insideV w:val="single" w:color="999999" w:themeColor="text1" w:themeTint="66" w:sz="4" w:space="0"/>
+          </w:tblBorders>
+          <w:tblCellMar>
+            <w:top w:w="0" w:type="dxa"/>
+            <w:left w:w="108" w:type="dxa"/>
+            <w:bottom w:w="0" w:type="dxa"/>
+            <w:right w:w="108" w:type="dxa"/>
+          </w:tblCellMar>
+        </w:tblPrEx>
+        <w:trPr>
+          <w:jc w:val="center"/>
+        </w:trPr>
+        <w:tc>
+          <w:tcPr>
+            <w:tcW w:w="4606" w:type="dxa"/>
+            <w:tcBorders>
+              <w:left w:val="thickThinSmallGap" w:color="999999" w:themeColor="text1" w:themeTint="66" w:sz="24" w:space="0"/>
+            </w:tcBorders>
+          </w:tcPr>
+          <w:p>
+            <w:pPr>
+              <w:pStyle w:val="21"/>
+              <w:spacing w:line="240" w:lineRule="auto"/>
+              <w:rPr>
+                <w:b/>
+                <w:bCs/>
+                <w:sz w:val="20"/>
+                <w:szCs w:val="20"/>
+              </w:rPr>
+            </w:pPr>
+            <w:r>
+              <w:rPr>
+                <w:b/>
+                <w:bCs/>
+                <w:sz w:val="20"/>
+                <w:szCs w:val="20"/>
+              </w:rPr>
+              <w:t>Curso Completo de PHP 7</w:t>
+            </w:r>
+          </w:p>
+        </w:tc>
+        <w:tc>
+          <w:tcPr>
+            <w:tcW w:w="1836" w:type="dxa"/>
+          </w:tcPr>
+          <w:p>
+            <w:pPr>
+              <w:pStyle w:val="21"/>
+              <w:spacing w:line="240" w:lineRule="auto"/>
+              <w:jc w:val="right"/>
+              <w:rPr>
+                <w:sz w:val="20"/>
+                <w:szCs w:val="24"/>
+              </w:rPr>
+            </w:pPr>
+            <w:r>
+              <w:rPr>
+                <w:sz w:val="20"/>
+                <w:szCs w:val="24"/>
+              </w:rPr>
+              <w:t>33,5h</w:t>
+            </w:r>
+          </w:p>
+        </w:tc>
+        <w:tc>
+          <w:tcPr>
+            <w:tcW w:w="1972" w:type="dxa"/>
+            <w:tcBorders>
+              <w:right w:val="thinThickSmallGap" w:color="999999" w:themeColor="text1" w:themeTint="66" w:sz="24" w:space="0"/>
+            </w:tcBorders>
+          </w:tcPr>
+          <w:p>
+            <w:pPr>
+              <w:pStyle w:val="21"/>
+              <w:spacing w:line="240" w:lineRule="auto"/>
+              <w:jc w:val="right"/>
+              <w:rPr>
+                <w:sz w:val="20"/>
+                <w:szCs w:val="24"/>
+              </w:rPr>
+            </w:pPr>
+            <w:r>
+              <w:rPr>
+                <w:sz w:val="20"/>
+                <w:szCs w:val="24"/>
+              </w:rPr>
+              <w:t>3</w:t>
+            </w:r>
+            <w:r>
+              <w:rPr>
+                <w:rFonts w:hint="default"/>
+                <w:sz w:val="20"/>
+                <w:szCs w:val="24"/>
+                <w:lang w:val="pt-BR"/>
+              </w:rPr>
+              <w:t>0</w:t>
+            </w:r>
+            <w:r>
+              <w:rPr>
+                <w:sz w:val="20"/>
+                <w:szCs w:val="24"/>
+              </w:rPr>
+              <w:t>h</w:t>
+            </w:r>
+          </w:p>
+        </w:tc>
+      </w:tr>
+      <w:tr>
+        <w:tblPrEx>
+          <w:tblBorders>
+            <w:top w:val="single" w:color="999999" w:themeColor="text1" w:themeTint="66" w:sz="4" w:space="0"/>
+            <w:left w:val="single" w:color="999999" w:themeColor="text1" w:themeTint="66" w:sz="4" w:space="0"/>
+            <w:bottom w:val="single" w:color="999999" w:themeColor="text1" w:themeTint="66" w:sz="4" w:space="0"/>
+            <w:right w:val="single" w:color="999999" w:themeColor="text1" w:themeTint="66" w:sz="4" w:space="0"/>
+            <w:insideH w:val="single" w:color="999999" w:themeColor="text1" w:themeTint="66" w:sz="4" w:space="0"/>
+            <w:insideV w:val="single" w:color="999999" w:themeColor="text1" w:themeTint="66" w:sz="4" w:space="0"/>
+          </w:tblBorders>
+          <w:tblCellMar>
+            <w:top w:w="0" w:type="dxa"/>
+            <w:left w:w="108" w:type="dxa"/>
+            <w:bottom w:w="0" w:type="dxa"/>
+            <w:right w:w="108" w:type="dxa"/>
+          </w:tblCellMar>
+        </w:tblPrEx>
+        <w:trPr>
+          <w:jc w:val="center"/>
+        </w:trPr>
+        <w:tc>
+          <w:tcPr>
+            <w:tcW w:w="4606" w:type="dxa"/>
+            <w:tcBorders>
+              <w:left w:val="thickThinSmallGap" w:color="999999" w:themeColor="text1" w:themeTint="66" w:sz="24" w:space="0"/>
+            </w:tcBorders>
+          </w:tcPr>
+          <w:p>
+            <w:pPr>
+              <w:pStyle w:val="21"/>
+              <w:spacing w:line="240" w:lineRule="auto"/>
+              <w:rPr>
+                <w:b/>
+                <w:bCs/>
+                <w:sz w:val="20"/>
+                <w:szCs w:val="20"/>
+              </w:rPr>
+            </w:pPr>
+            <w:r>
+              <w:rPr>
+                <w:b/>
+                <w:bCs/>
+                <w:sz w:val="20"/>
+                <w:szCs w:val="20"/>
+              </w:rPr>
+              <w:t>Administrando Banco de Dados</w:t>
+            </w:r>
+          </w:p>
+        </w:tc>
+        <w:tc>
+          <w:tcPr>
+            <w:tcW w:w="1836" w:type="dxa"/>
+          </w:tcPr>
+          <w:p>
+            <w:pPr>
+              <w:pStyle w:val="21"/>
+              <w:spacing w:line="240" w:lineRule="auto"/>
+              <w:jc w:val="right"/>
+              <w:rPr>
+                <w:sz w:val="20"/>
+                <w:szCs w:val="24"/>
+              </w:rPr>
+            </w:pPr>
+            <w:r>
+              <w:rPr>
+                <w:sz w:val="20"/>
+                <w:szCs w:val="24"/>
+              </w:rPr>
+              <w:t>15h</w:t>
+            </w:r>
+          </w:p>
+        </w:tc>
+        <w:tc>
+          <w:tcPr>
+            <w:tcW w:w="1972" w:type="dxa"/>
+            <w:tcBorders>
+              <w:right w:val="thinThickSmallGap" w:color="999999" w:themeColor="text1" w:themeTint="66" w:sz="24" w:space="0"/>
+            </w:tcBorders>
+          </w:tcPr>
+          <w:p>
+            <w:pPr>
+              <w:pStyle w:val="21"/>
+              <w:spacing w:line="240" w:lineRule="auto"/>
+              <w:jc w:val="right"/>
+              <w:rPr>
+                <w:sz w:val="20"/>
+                <w:szCs w:val="24"/>
+              </w:rPr>
+            </w:pPr>
+            <w:r>
+              <w:rPr>
+                <w:sz w:val="20"/>
+                <w:szCs w:val="24"/>
+              </w:rPr>
+              <w:t>1</w:t>
             </w:r>
             <w:r>
               <w:rPr>
@@ -2615,7 +2738,7 @@
         </w:trPr>
         <w:tc>
           <w:tcPr>
-            <w:tcW w:w="4469" w:type="dxa"/>
+            <w:tcW w:w="4606" w:type="dxa"/>
             <w:tcBorders>
               <w:top w:val="single" w:color="999999" w:themeColor="text1" w:themeTint="66" w:sz="12" w:space="0"/>
               <w:left w:val="thickThinSmallGap" w:color="999999" w:themeColor="text1" w:themeTint="66" w:sz="24" w:space="0"/>
@@ -2625,7 +2748,7 @@
           </w:tcPr>
           <w:p>
             <w:pPr>
-              <w:pStyle w:val="19"/>
+              <w:pStyle w:val="21"/>
               <w:spacing w:line="240" w:lineRule="auto"/>
               <w:jc w:val="right"/>
               <w:rPr>
@@ -2648,7 +2771,7 @@
         </w:tc>
         <w:tc>
           <w:tcPr>
-            <w:tcW w:w="1973" w:type="dxa"/>
+            <w:tcW w:w="1836" w:type="dxa"/>
             <w:tcBorders>
               <w:top w:val="single" w:color="999999" w:themeColor="text1" w:themeTint="66" w:sz="12" w:space="0"/>
               <w:bottom w:val="thinThickSmallGap" w:color="999999" w:themeColor="text1" w:themeTint="66" w:sz="24" w:space="0"/>
@@ -2657,7 +2780,7 @@
           </w:tcPr>
           <w:p>
             <w:pPr>
-              <w:pStyle w:val="19"/>
+              <w:pStyle w:val="21"/>
               <w:spacing w:line="240" w:lineRule="auto"/>
               <w:jc w:val="right"/>
               <w:rPr>
@@ -2690,7 +2813,7 @@
           </w:tcPr>
           <w:p>
             <w:pPr>
-              <w:pStyle w:val="19"/>
+              <w:pStyle w:val="21"/>
               <w:spacing w:line="240" w:lineRule="auto"/>
               <w:jc w:val="right"/>
               <w:rPr>
@@ -2728,12 +2851,12 @@
     </w:tbl>
     <w:p>
       <w:pPr>
-        <w:pStyle w:val="19"/>
-      </w:pPr>
-    </w:p>
-    <w:p>
-      <w:pPr>
-        <w:pStyle w:val="19"/>
+        <w:pStyle w:val="21"/>
+      </w:pPr>
+    </w:p>
+    <w:p>
+      <w:pPr>
+        <w:pStyle w:val="21"/>
         <w:rPr>
           <w:sz w:val="32"/>
         </w:rPr>
@@ -2754,7 +2877,7 @@
     </w:p>
     <w:p>
       <w:pPr>
-        <w:pStyle w:val="13"/>
+        <w:pStyle w:val="15"/>
         <w:numPr>
           <w:ilvl w:val="0"/>
           <w:numId w:val="1"/>
@@ -2768,117 +2891,103 @@
     <w:p/>
     <w:p>
       <w:pPr>
-        <w:pStyle w:val="19"/>
-      </w:pPr>
-      <w:r>
-        <w:t xml:space="preserve">Segundo Cruz (2019), “as atividades complementares (AC) têm a finalidade de </w:t>
-      </w:r>
-    </w:p>
-    <w:p>
-      <w:pPr>
-        <w:pStyle w:val="19"/>
-      </w:pPr>
-      <w:r>
-        <w:t xml:space="preserve">enriquecer o processo ensino-aprendizagem, privilegiando a complementação da formação </w:t>
-      </w:r>
-    </w:p>
-    <w:p>
-      <w:pPr>
-        <w:pStyle w:val="19"/>
-      </w:pPr>
-      <w:r>
-        <w:t>social e profissional”.</w:t>
-      </w:r>
-    </w:p>
-    <w:p>
-      <w:pPr>
-        <w:pStyle w:val="19"/>
-      </w:pPr>
-      <w:r>
-        <w:t xml:space="preserve">São inegáveis que as atividades complementares complementam nossa formação, os </w:t>
-      </w:r>
-    </w:p>
-    <w:p>
-      <w:pPr>
-        <w:pStyle w:val="19"/>
-      </w:pPr>
-      <w:r>
-        <w:t xml:space="preserve">cursos aqui listados tem grande relevância na formação da área de computação, como quando </w:t>
-      </w:r>
-    </w:p>
-    <w:p>
-      <w:pPr>
-        <w:pStyle w:val="19"/>
-      </w:pPr>
-      <w:r>
-        <w:t xml:space="preserve">precisamos estrar dados, de um site, por exemplo, seja utilizando uma linguagem como </w:t>
-      </w:r>
-    </w:p>
-    <w:p>
-      <w:pPr>
-        <w:pStyle w:val="19"/>
-      </w:pPr>
-      <w:r>
-        <w:t xml:space="preserve">Python, é necessário um conhecimento de Bando de Dados para armazená-los antes do </w:t>
-      </w:r>
-    </w:p>
-    <w:p>
-      <w:pPr>
-        <w:pStyle w:val="19"/>
-      </w:pPr>
-      <w:r>
-        <w:t>processamento.</w:t>
-      </w:r>
-    </w:p>
-    <w:p>
-      <w:pPr>
-        <w:pStyle w:val="19"/>
-      </w:pPr>
-      <w:r>
-        <w:t xml:space="preserve">Com a grande quantidade de informação que se tem gerado atualmente, tem crescido </w:t>
-      </w:r>
-    </w:p>
-    <w:p>
-      <w:pPr>
-        <w:pStyle w:val="19"/>
-      </w:pPr>
-      <w:r>
-        <w:t xml:space="preserve">as empresas que se utilizam de Big Data para analisa-las, deste modo é importante ao </w:t>
-      </w:r>
-    </w:p>
-    <w:p>
-      <w:pPr>
-        <w:pStyle w:val="19"/>
-      </w:pPr>
-      <w:r>
-        <w:t xml:space="preserve">profissional de computação ampliar seus conhecimentos, a fim de se qualificar para estes </w:t>
-      </w:r>
-    </w:p>
-    <w:p>
-      <w:pPr>
-        <w:pStyle w:val="19"/>
-      </w:pPr>
-      <w:r>
-        <w:t xml:space="preserve">tipos de necessidades </w:t>
-      </w:r>
-    </w:p>
-    <w:p>
-      <w:pPr>
-        <w:pStyle w:val="19"/>
-      </w:pPr>
-    </w:p>
-    <w:p>
-      <w:pPr>
-        <w:pStyle w:val="19"/>
+        <w:pStyle w:val="21"/>
+        <w:ind w:firstLine="708" w:firstLineChars="0"/>
+        <w:rPr>
+          <w:rFonts w:hint="default"/>
+          <w:lang w:val="pt-BR"/>
+        </w:rPr>
+      </w:pPr>
+      <w:r>
+        <w:rPr>
+          <w:rFonts w:hint="default"/>
+          <w:lang w:val="pt-BR"/>
+        </w:rPr>
+        <w:t>As atividades complementares são de extrema importância em nossa formação como profissionais da área de tecnologia da informação.</w:t>
+      </w:r>
+    </w:p>
+    <w:p>
+      <w:pPr>
+        <w:pStyle w:val="21"/>
+        <w:ind w:firstLine="708" w:firstLineChars="0"/>
+        <w:rPr>
+          <w:rFonts w:hint="default"/>
+          <w:lang w:val="pt-BR"/>
+        </w:rPr>
+      </w:pPr>
+      <w:r>
+        <w:rPr>
+          <w:rFonts w:hint="default"/>
+          <w:lang w:val="pt-BR"/>
+        </w:rPr>
+        <w:t>Nos dias atuais, toda empresa precisa estar disponível na internet e para isso, todos os cursos abordados garantem uma boa base para qualificação e ingresso no mercado de trabalho.</w:t>
+      </w:r>
+    </w:p>
+    <w:p>
+      <w:pPr>
+        <w:pStyle w:val="21"/>
+        <w:ind w:firstLine="708" w:firstLineChars="0"/>
+        <w:rPr>
+          <w:rFonts w:hint="default"/>
+          <w:lang w:val="pt-BR"/>
+        </w:rPr>
+      </w:pPr>
+      <w:r>
+        <w:rPr>
+          <w:rFonts w:hint="default"/>
+          <w:lang w:val="pt-BR"/>
+        </w:rPr>
+        <w:t>A combinação das linguagens que foram estudadas nas APPs formam a base essencial para o desenvolvimento web moderno. Todas estas tecnologias são fundamentais para a criação de sites e aplicações web dinâmicas e interativas, que são indispensáveis para empresas de todos os setores.</w:t>
+      </w:r>
+    </w:p>
+    <w:p>
+      <w:pPr>
+        <w:pStyle w:val="21"/>
+        <w:ind w:firstLine="708" w:firstLineChars="0"/>
+        <w:rPr>
+          <w:rFonts w:hint="default"/>
+          <w:lang w:val="pt-BR"/>
+        </w:rPr>
+      </w:pPr>
+      <w:r>
+        <w:rPr>
+          <w:rFonts w:hint="default"/>
+          <w:lang w:val="pt-BR"/>
+        </w:rPr>
+        <w:t>HTML e CSS são responsáveis pela estrutura e estilo das páginas web, permitindo a criação de interfaces atraentes e funcionais, o JavaScript adiciona interatividade e dinamismo, melhorando a experiência do usuário e possibilitando a criação de aplicações web complexas.</w:t>
+      </w:r>
+    </w:p>
+    <w:p>
+      <w:pPr>
+        <w:pStyle w:val="21"/>
+        <w:ind w:firstLine="708" w:firstLineChars="0"/>
+        <w:rPr>
+          <w:rFonts w:hint="default"/>
+          <w:lang w:val="pt-BR"/>
+        </w:rPr>
+      </w:pPr>
+      <w:r>
+        <w:rPr>
+          <w:rFonts w:hint="default"/>
+          <w:lang w:val="pt-BR"/>
+        </w:rPr>
+        <w:t>O PHP é uma linguagem de script do lado do servidor que facilita a criação de sites dinâmicos e a integração com bancos de dados. Por fim, o conhecimento em banco de dados é crucial para armazenar, organizar e acessar dados de maneira eficiente, o que é vital para a tomada de decisões baseada em dados e para o funcionamento de sistemas de informação.</w:t>
+      </w:r>
+    </w:p>
+    <w:p>
+      <w:pPr>
+        <w:pStyle w:val="21"/>
+        <w:ind w:firstLine="708" w:firstLineChars="0"/>
         <w:rPr>
           <w:sz w:val="32"/>
         </w:rPr>
       </w:pPr>
       <w:r>
         <w:rPr>
-          <w:color w:val="FF0000"/>
-        </w:rPr>
-        <w:t>adequar o texto com minhas palavras</w:t>
+          <w:rFonts w:hint="default"/>
+          <w:lang w:val="pt-BR"/>
+        </w:rPr>
+        <w:t>Para os profissionais, dominar essas tecnologias significa estar bem posicionado no mercado de trabalho, já que a demanda por desenvolvedores web qualificados continua a crescer.</w:t>
       </w:r>
       <w:r>
         <w:br w:type="page"/>
@@ -2886,7 +2995,7 @@
     </w:p>
     <w:p>
       <w:pPr>
-        <w:pStyle w:val="13"/>
+        <w:pStyle w:val="15"/>
         <w:numPr>
           <w:ilvl w:val="0"/>
           <w:numId w:val="1"/>
@@ -2899,7 +3008,7 @@
     </w:p>
     <w:p>
       <w:pPr>
-        <w:pStyle w:val="13"/>
+        <w:pStyle w:val="15"/>
         <w:jc w:val="left"/>
         <w:rPr>
           <w:rFonts w:hint="default"/>
@@ -2911,12 +3020,21 @@
           <w:rFonts w:hint="default"/>
           <w:color w:val="FF0000"/>
         </w:rPr>
-        <w:t>(2) A IMPORTÂNCIA DAS AULAS PRÁTICAS NO PROCESSO DE ENSINO- APRENDIZAGEM NA .... http://www.inicepg.univap.br/cd/INIC_2008/anais/arquivosEPG/EPG01545_01_O.pdf.</w:t>
-      </w:r>
-    </w:p>
-    <w:p>
-      <w:pPr>
-        <w:pStyle w:val="13"/>
+        <w:t>(</w:t>
+      </w:r>
+      <w:bookmarkStart w:id="1" w:name="_GoBack"/>
+      <w:bookmarkEnd w:id="1"/>
+      <w:r>
+        <w:rPr>
+          <w:rFonts w:hint="default"/>
+          <w:color w:val="FF0000"/>
+        </w:rPr>
+        <w:t>2) A IMPORTÂNCIA DAS AULAS PRÁTICAS NO PROCESSO DE ENSINO- APRENDIZAGEM NA .... http://www.inicepg.univap.br/cd/INIC_2008/anais/arquivosEPG/EPG01545_01_O.pdf.</w:t>
+      </w:r>
+    </w:p>
+    <w:p>
+      <w:pPr>
+        <w:pStyle w:val="15"/>
         <w:jc w:val="left"/>
         <w:rPr>
           <w:rFonts w:hint="default"/>
@@ -2933,7 +3051,7 @@
     </w:p>
     <w:p>
       <w:pPr>
-        <w:pStyle w:val="13"/>
+        <w:pStyle w:val="15"/>
         <w:jc w:val="left"/>
         <w:rPr>
           <w:rFonts w:hint="default"/>
@@ -2950,7 +3068,7 @@
     </w:p>
     <w:p>
       <w:pPr>
-        <w:pStyle w:val="13"/>
+        <w:pStyle w:val="15"/>
         <w:jc w:val="left"/>
         <w:rPr>
           <w:rFonts w:hint="default"/>
@@ -2967,7 +3085,7 @@
     </w:p>
     <w:p>
       <w:pPr>
-        <w:pStyle w:val="13"/>
+        <w:pStyle w:val="15"/>
         <w:jc w:val="left"/>
         <w:rPr>
           <w:color w:val="FF0000"/>
@@ -3164,8 +3282,31 @@
       </w:rPr>
     </w:lvl>
   </w:abstractNum>
+  <w:abstractNum w:abstractNumId="1">
+    <w:nsid w:val="2C783C15"/>
+    <w:multiLevelType w:val="singleLevel"/>
+    <w:tmpl w:val="2C783C15"/>
+    <w:lvl w:ilvl="0" w:tentative="0">
+      <w:start w:val="1"/>
+      <w:numFmt w:val="bullet"/>
+      <w:lvlText w:val=""/>
+      <w:lvlJc w:val="left"/>
+      <w:pPr>
+        <w:tabs>
+          <w:tab w:val="left" w:pos="420"/>
+        </w:tabs>
+        <w:ind w:left="420" w:leftChars="0" w:hanging="420" w:firstLineChars="0"/>
+      </w:pPr>
+      <w:rPr>
+        <w:rFonts w:hint="default" w:ascii="Wingdings" w:hAnsi="Wingdings"/>
+      </w:rPr>
+    </w:lvl>
+  </w:abstractNum>
   <w:num w:numId="1">
     <w:abstractNumId w:val="0"/>
+  </w:num>
+  <w:num w:numId="2">
+    <w:abstractNumId w:val="1"/>
   </w:num>
 </w:numbering>
 </file>
@@ -3352,7 +3493,7 @@
     <w:name w:val="heading 1"/>
     <w:basedOn w:val="1"/>
     <w:next w:val="1"/>
-    <w:link w:val="14"/>
+    <w:link w:val="16"/>
     <w:qFormat/>
     <w:uiPriority w:val="9"/>
     <w:pPr>
@@ -3372,7 +3513,7 @@
     <w:name w:val="heading 2"/>
     <w:basedOn w:val="1"/>
     <w:next w:val="1"/>
-    <w:link w:val="17"/>
+    <w:link w:val="19"/>
     <w:semiHidden/>
     <w:unhideWhenUsed/>
     <w:qFormat/>
@@ -3390,12 +3531,33 @@
       <w:szCs w:val="26"/>
     </w:rPr>
   </w:style>
-  <w:style w:type="character" w:default="1" w:styleId="4">
+  <w:style w:type="paragraph" w:styleId="4">
+    <w:name w:val="heading 4"/>
+    <w:next w:val="1"/>
+    <w:semiHidden/>
+    <w:unhideWhenUsed/>
+    <w:qFormat/>
+    <w:uiPriority w:val="9"/>
+    <w:pPr>
+      <w:spacing w:before="0" w:beforeAutospacing="1" w:after="0" w:afterAutospacing="1"/>
+      <w:jc w:val="left"/>
+    </w:pPr>
+    <w:rPr>
+      <w:rFonts w:hint="eastAsia" w:ascii="SimSun" w:hAnsi="SimSun" w:eastAsia="SimSun" w:cs="SimSun"/>
+      <w:b/>
+      <w:bCs/>
+      <w:kern w:val="0"/>
+      <w:sz w:val="24"/>
+      <w:szCs w:val="24"/>
+      <w:lang w:val="en-US" w:eastAsia="zh-CN" w:bidi="ar"/>
+    </w:rPr>
+  </w:style>
+  <w:style w:type="character" w:default="1" w:styleId="5">
     <w:name w:val="Default Paragraph Font"/>
     <w:unhideWhenUsed/>
     <w:uiPriority w:val="1"/>
   </w:style>
-  <w:style w:type="table" w:default="1" w:styleId="5">
+  <w:style w:type="table" w:default="1" w:styleId="6">
     <w:name w:val="Normal Table"/>
     <w:semiHidden/>
     <w:unhideWhenUsed/>
@@ -3410,9 +3572,19 @@
       </w:tblCellMar>
     </w:tblPr>
   </w:style>
-  <w:style w:type="character" w:styleId="6">
+  <w:style w:type="character" w:styleId="7">
+    <w:name w:val="Strong"/>
+    <w:basedOn w:val="5"/>
+    <w:qFormat/>
+    <w:uiPriority w:val="22"/>
+    <w:rPr>
+      <w:b/>
+      <w:bCs/>
+    </w:rPr>
+  </w:style>
+  <w:style w:type="character" w:styleId="8">
     <w:name w:val="FollowedHyperlink"/>
-    <w:basedOn w:val="4"/>
+    <w:basedOn w:val="5"/>
     <w:semiHidden/>
     <w:unhideWhenUsed/>
     <w:uiPriority w:val="99"/>
@@ -3421,9 +3593,9 @@
       <w:u w:val="single"/>
     </w:rPr>
   </w:style>
-  <w:style w:type="character" w:styleId="7">
+  <w:style w:type="character" w:styleId="9">
     <w:name w:val="Hyperlink"/>
-    <w:basedOn w:val="4"/>
+    <w:basedOn w:val="5"/>
     <w:unhideWhenUsed/>
     <w:uiPriority w:val="99"/>
     <w:rPr>
@@ -3436,7 +3608,7 @@
       </w14:textFill>
     </w:rPr>
   </w:style>
-  <w:style w:type="paragraph" w:styleId="8">
+  <w:style w:type="paragraph" w:styleId="10">
     <w:name w:val="toc 2"/>
     <w:basedOn w:val="1"/>
     <w:next w:val="1"/>
@@ -3449,7 +3621,7 @@
       <w:ind w:left="220"/>
     </w:pPr>
   </w:style>
-  <w:style w:type="paragraph" w:styleId="9">
+  <w:style w:type="paragraph" w:styleId="11">
     <w:name w:val="Normal (Web)"/>
     <w:semiHidden/>
     <w:unhideWhenUsed/>
@@ -3465,7 +3637,7 @@
       <w:lang w:val="en-US" w:eastAsia="zh-CN" w:bidi="ar"/>
     </w:rPr>
   </w:style>
-  <w:style w:type="paragraph" w:styleId="10">
+  <w:style w:type="paragraph" w:styleId="12">
     <w:name w:val="caption"/>
     <w:basedOn w:val="1"/>
     <w:next w:val="1"/>
@@ -3488,7 +3660,7 @@
       </w14:textFill>
     </w:rPr>
   </w:style>
-  <w:style w:type="paragraph" w:styleId="11">
+  <w:style w:type="paragraph" w:styleId="13">
     <w:name w:val="toc 1"/>
     <w:basedOn w:val="1"/>
     <w:next w:val="1"/>
@@ -3499,9 +3671,9 @@
       <w:spacing w:after="100"/>
     </w:pPr>
   </w:style>
-  <w:style w:type="table" w:styleId="12">
+  <w:style w:type="table" w:styleId="14">
     <w:name w:val="Table Grid"/>
-    <w:basedOn w:val="5"/>
+    <w:basedOn w:val="6"/>
     <w:uiPriority w:val="39"/>
     <w:pPr>
       <w:spacing w:after="0" w:line="240" w:lineRule="auto"/>
@@ -3517,10 +3689,10 @@
       </w:tblBorders>
     </w:tblPr>
   </w:style>
-  <w:style w:type="paragraph" w:customStyle="1" w:styleId="13">
+  <w:style w:type="paragraph" w:customStyle="1" w:styleId="15">
     <w:name w:val="eTitulo"/>
     <w:basedOn w:val="2"/>
-    <w:link w:val="15"/>
+    <w:link w:val="17"/>
     <w:qFormat/>
     <w:uiPriority w:val="0"/>
     <w:pPr>
@@ -3532,9 +3704,9 @@
       <w:color w:val="auto"/>
     </w:rPr>
   </w:style>
-  <w:style w:type="character" w:customStyle="1" w:styleId="14">
+  <w:style w:type="character" w:customStyle="1" w:styleId="16">
     <w:name w:val="Título 1 Char"/>
-    <w:basedOn w:val="4"/>
+    <w:basedOn w:val="5"/>
     <w:link w:val="2"/>
     <w:uiPriority w:val="9"/>
     <w:rPr>
@@ -3544,10 +3716,10 @@
       <w:szCs w:val="32"/>
     </w:rPr>
   </w:style>
-  <w:style w:type="character" w:customStyle="1" w:styleId="15">
+  <w:style w:type="character" w:customStyle="1" w:styleId="17">
     <w:name w:val="eTitulo Char"/>
-    <w:basedOn w:val="14"/>
-    <w:link w:val="13"/>
+    <w:basedOn w:val="16"/>
+    <w:link w:val="15"/>
     <w:qFormat/>
     <w:uiPriority w:val="0"/>
     <w:rPr>
@@ -3558,10 +3730,10 @@
       <w:szCs w:val="32"/>
     </w:rPr>
   </w:style>
-  <w:style w:type="paragraph" w:customStyle="1" w:styleId="16">
+  <w:style w:type="paragraph" w:customStyle="1" w:styleId="18">
     <w:name w:val="eSubtitulo"/>
     <w:basedOn w:val="3"/>
-    <w:link w:val="18"/>
+    <w:link w:val="20"/>
     <w:qFormat/>
     <w:uiPriority w:val="0"/>
     <w:rPr>
@@ -3571,9 +3743,9 @@
       <w:sz w:val="28"/>
     </w:rPr>
   </w:style>
-  <w:style w:type="character" w:customStyle="1" w:styleId="17">
+  <w:style w:type="character" w:customStyle="1" w:styleId="19">
     <w:name w:val="Título 2 Char"/>
-    <w:basedOn w:val="4"/>
+    <w:basedOn w:val="5"/>
     <w:link w:val="3"/>
     <w:semiHidden/>
     <w:uiPriority w:val="9"/>
@@ -3584,10 +3756,10 @@
       <w:szCs w:val="26"/>
     </w:rPr>
   </w:style>
-  <w:style w:type="character" w:customStyle="1" w:styleId="18">
+  <w:style w:type="character" w:customStyle="1" w:styleId="20">
     <w:name w:val="eSubtitulo Char"/>
-    <w:basedOn w:val="17"/>
-    <w:link w:val="16"/>
+    <w:basedOn w:val="19"/>
+    <w:link w:val="18"/>
     <w:qFormat/>
     <w:uiPriority w:val="0"/>
     <w:rPr>
@@ -3598,9 +3770,9 @@
       <w:szCs w:val="26"/>
     </w:rPr>
   </w:style>
-  <w:style w:type="paragraph" w:customStyle="1" w:styleId="19">
+  <w:style w:type="paragraph" w:customStyle="1" w:styleId="21">
     <w:name w:val="etexto"/>
-    <w:link w:val="20"/>
+    <w:link w:val="22"/>
     <w:qFormat/>
     <w:uiPriority w:val="0"/>
     <w:pPr>
@@ -3616,10 +3788,10 @@
       <w14:ligatures w14:val="standardContextual"/>
     </w:rPr>
   </w:style>
-  <w:style w:type="character" w:customStyle="1" w:styleId="20">
+  <w:style w:type="character" w:customStyle="1" w:styleId="22">
     <w:name w:val="etexto Char"/>
-    <w:basedOn w:val="4"/>
-    <w:link w:val="19"/>
+    <w:basedOn w:val="5"/>
+    <w:link w:val="21"/>
     <w:uiPriority w:val="0"/>
     <w:rPr>
       <w:rFonts w:ascii="Times New Roman" w:hAnsi="Times New Roman" w:eastAsiaTheme="majorEastAsia" w:cstheme="majorBidi"/>
@@ -3627,9 +3799,9 @@
       <w:szCs w:val="32"/>
     </w:rPr>
   </w:style>
-  <w:style w:type="character" w:customStyle="1" w:styleId="21">
+  <w:style w:type="character" w:customStyle="1" w:styleId="23">
     <w:name w:val="Unresolved Mention"/>
-    <w:basedOn w:val="4"/>
+    <w:basedOn w:val="5"/>
     <w:semiHidden/>
     <w:unhideWhenUsed/>
     <w:uiPriority w:val="99"/>
@@ -3638,9 +3810,9 @@
       <w:shd w:val="clear" w:color="auto" w:fill="E1DFDD"/>
     </w:rPr>
   </w:style>
-  <w:style w:type="table" w:customStyle="1" w:styleId="22">
+  <w:style w:type="table" w:customStyle="1" w:styleId="24">
     <w:name w:val="Grid Table 1 Light"/>
-    <w:basedOn w:val="5"/>
+    <w:basedOn w:val="6"/>
     <w:uiPriority w:val="46"/>
     <w:pPr>
       <w:spacing w:after="0" w:line="240" w:lineRule="auto"/>
@@ -3690,7 +3862,7 @@
       </w:rPr>
     </w:tblStylePr>
   </w:style>
-  <w:style w:type="paragraph" w:customStyle="1" w:styleId="23">
+  <w:style w:type="paragraph" w:customStyle="1" w:styleId="25">
     <w:name w:val="TOC Heading"/>
     <w:basedOn w:val="2"/>
     <w:next w:val="1"/>

</xml_diff>